<commit_message>
update profile and resume
</commit_message>
<xml_diff>
--- a/CV-EN2022.docx
+++ b/CV-EN2022.docx
@@ -1,6 +1,6 @@
 
 <file path=word/document.xml><?xml version="1.0" encoding="utf-8"?>
-<w:document xmlns:wpc="http://schemas.microsoft.com/office/word/2010/wordprocessingCanvas" xmlns:cx="http://schemas.microsoft.com/office/drawing/2014/chartex" xmlns:cx1="http://schemas.microsoft.com/office/drawing/2015/9/8/chartex" xmlns:cx2="http://schemas.microsoft.com/office/drawing/2015/10/21/chartex" xmlns:cx3="http://schemas.microsoft.com/office/drawing/2016/5/9/chartex" xmlns:cx4="http://schemas.microsoft.com/office/drawing/2016/5/10/chartex" xmlns:cx5="http://schemas.microsoft.com/office/drawing/2016/5/11/chartex" xmlns:cx6="http://schemas.microsoft.com/office/drawing/2016/5/12/chartex" xmlns:cx7="http://schemas.microsoft.com/office/drawing/2016/5/13/chartex" xmlns:cx8="http://schemas.microsoft.com/office/drawing/2016/5/14/chartex" xmlns:mc="http://schemas.openxmlformats.org/markup-compatibility/2006" xmlns:aink="http://schemas.microsoft.com/office/drawing/2016/ink" xmlns:am3d="http://schemas.microsoft.com/office/drawing/2017/model3d" xmlns:o="urn:schemas-microsoft-com:office:office" xmlns:r="http://schemas.openxmlformats.org/officeDocument/2006/relationships" xmlns:m="http://schemas.openxmlformats.org/officeDocument/2006/math" xmlns:v="urn:schemas-microsoft-com:vml" xmlns:wp14="http://schemas.microsoft.com/office/word/2010/wordprocessingDrawing" xmlns:wp="http://schemas.openxmlformats.org/drawingml/2006/wordprocessingDrawing" xmlns:w10="urn:schemas-microsoft-com:office:word" xmlns:w="http://schemas.openxmlformats.org/wordprocessingml/2006/main" xmlns:w14="http://schemas.microsoft.com/office/word/2010/wordml" xmlns:w15="http://schemas.microsoft.com/office/word/2012/wordml" xmlns:w16cex="http://schemas.microsoft.com/office/word/2018/wordml/cex" xmlns:w16cid="http://schemas.microsoft.com/office/word/2016/wordml/cid" xmlns:w16="http://schemas.microsoft.com/office/word/2018/wordml" xmlns:w16se="http://schemas.microsoft.com/office/word/2015/wordml/symex" xmlns:wpg="http://schemas.microsoft.com/office/word/2010/wordprocessingGroup" xmlns:wpi="http://schemas.microsoft.com/office/word/2010/wordprocessingInk" xmlns:wne="http://schemas.microsoft.com/office/word/2006/wordml" xmlns:wps="http://schemas.microsoft.com/office/word/2010/wordprocessingShape" mc:Ignorable="w14 w15 w16se w16cid w16 w16cex wp14">
+<w:document xmlns:wpc="http://schemas.microsoft.com/office/word/2010/wordprocessingCanvas" xmlns:cx="http://schemas.microsoft.com/office/drawing/2014/chartex" xmlns:cx1="http://schemas.microsoft.com/office/drawing/2015/9/8/chartex" xmlns:cx2="http://schemas.microsoft.com/office/drawing/2015/10/21/chartex" xmlns:cx3="http://schemas.microsoft.com/office/drawing/2016/5/9/chartex" xmlns:cx4="http://schemas.microsoft.com/office/drawing/2016/5/10/chartex" xmlns:cx5="http://schemas.microsoft.com/office/drawing/2016/5/11/chartex" xmlns:cx6="http://schemas.microsoft.com/office/drawing/2016/5/12/chartex" xmlns:cx7="http://schemas.microsoft.com/office/drawing/2016/5/13/chartex" xmlns:cx8="http://schemas.microsoft.com/office/drawing/2016/5/14/chartex" xmlns:mc="http://schemas.openxmlformats.org/markup-compatibility/2006" xmlns:aink="http://schemas.microsoft.com/office/drawing/2016/ink" xmlns:am3d="http://schemas.microsoft.com/office/drawing/2017/model3d" xmlns:o="urn:schemas-microsoft-com:office:office" xmlns:oel="http://schemas.microsoft.com/office/2019/extlst" xmlns:r="http://schemas.openxmlformats.org/officeDocument/2006/relationships" xmlns:m="http://schemas.openxmlformats.org/officeDocument/2006/math" xmlns:v="urn:schemas-microsoft-com:vml" xmlns:wp14="http://schemas.microsoft.com/office/word/2010/wordprocessingDrawing" xmlns:wp="http://schemas.openxmlformats.org/drawingml/2006/wordprocessingDrawing" xmlns:w10="urn:schemas-microsoft-com:office:word" xmlns:w="http://schemas.openxmlformats.org/wordprocessingml/2006/main" xmlns:w14="http://schemas.microsoft.com/office/word/2010/wordml" xmlns:w15="http://schemas.microsoft.com/office/word/2012/wordml" xmlns:w16cex="http://schemas.microsoft.com/office/word/2018/wordml/cex" xmlns:w16cid="http://schemas.microsoft.com/office/word/2016/wordml/cid" xmlns:w16="http://schemas.microsoft.com/office/word/2018/wordml" xmlns:w16du="http://schemas.microsoft.com/office/word/2023/wordml/word16du" xmlns:w16sdtdh="http://schemas.microsoft.com/office/word/2020/wordml/sdtdatahash" xmlns:w16se="http://schemas.microsoft.com/office/word/2015/wordml/symex" xmlns:wpg="http://schemas.microsoft.com/office/word/2010/wordprocessingGroup" xmlns:wpi="http://schemas.microsoft.com/office/word/2010/wordprocessingInk" xmlns:wne="http://schemas.microsoft.com/office/word/2006/wordml" xmlns:wps="http://schemas.microsoft.com/office/word/2010/wordprocessingShape" mc:Ignorable="w14 w15 w16se w16cid w16 w16cex w16sdtdh w16du wp14">
   <w:body>
     <w:p>
       <w:pPr>
@@ -1923,7 +1923,7 @@
                           <w:p>
                             <w:r>
                               <w:pict w14:anchorId="1CF1BE3E">
-                                <v:shape id="Graphic 28" o:spid="_x0000_i1030" type="#_x0000_t75" alt="Email" style="width:10.5pt;height:10.5pt;visibility:visible;mso-wrap-style:square">
+                                <v:shape id="Graphic 28" o:spid="_x0000_i1030" type="#_x0000_t75" alt="Email" style="width:10.8pt;height:10.8pt;visibility:visible;mso-wrap-style:square">
                                   <v:imagedata r:id="rId16" o:title="Email"/>
                                 </v:shape>
                               </w:pict>
@@ -1941,7 +1941,7 @@
                           <w:p>
                             <w:r>
                               <w:pict w14:anchorId="054F35C3">
-                                <v:shape id="Graphic 29" o:spid="_x0000_i1032" type="#_x0000_t75" alt="Receiver" style="width:11.25pt;height:11.25pt;visibility:visible" o:gfxdata="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">
+                                <v:shape id="Graphic 29" o:spid="_x0000_i1032" type="#_x0000_t75" alt="Receiver" style="width:11.4pt;height:11.4pt;visibility:visible" o:gfxdata="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">
                                   <v:imagedata r:id="rId17" o:title=""/>
                                 </v:shape>
                               </w:pict>
@@ -1983,7 +1983,7 @@
                             </w:pPr>
                             <w:r>
                               <w:pict w14:anchorId="4EB34D78">
-                                <v:shape id="Graphic 30" o:spid="_x0000_i1034" type="#_x0000_t75" alt="Home" style="width:11.25pt;height:11.25pt;visibility:visible" o:gfxdata="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">
+                                <v:shape id="Graphic 30" o:spid="_x0000_i1034" type="#_x0000_t75" alt="Home" style="width:11.4pt;height:11.4pt;visibility:visible" o:gfxdata="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">
                                   <v:imagedata r:id="rId18" o:title=""/>
                                 </v:shape>
                               </w:pict>
@@ -2085,7 +2085,7 @@
                       <w:r>
                         <w:pict w14:anchorId="1CF1BE3E">
                           <v:shape id="Graphic 28" o:spid="_x0000_i1030" type="#_x0000_t75" alt="Email" style="width:10.5pt;height:10.5pt;visibility:visible;mso-wrap-style:square">
-                            <v:imagedata r:id="rId16" o:title="Email"/>
+                            <v:imagedata r:id="rId20" o:title="Email"/>
                           </v:shape>
                         </w:pict>
                       </w:r>
@@ -2103,7 +2103,7 @@
                       <w:r>
                         <w:pict w14:anchorId="054F35C3">
                           <v:shape id="Graphic 29" o:spid="_x0000_i1032" type="#_x0000_t75" alt="Receiver" style="width:11.25pt;height:11.25pt;visibility:visible" o:gfxdata="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">
-                            <v:imagedata r:id="rId17" o:title=""/>
+                            <v:imagedata r:id="rId21" o:title=""/>
                           </v:shape>
                         </w:pict>
                       </w:r>
@@ -2145,7 +2145,7 @@
                       <w:r>
                         <w:pict w14:anchorId="4EB34D78">
                           <v:shape id="Graphic 30" o:spid="_x0000_i1034" type="#_x0000_t75" alt="Home" style="width:11.25pt;height:11.25pt;visibility:visible" o:gfxdata="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">
-                            <v:imagedata r:id="rId18" o:title=""/>
+                            <v:imagedata r:id="rId22" o:title=""/>
                           </v:shape>
                         </w:pict>
                       </w:r>
@@ -2206,7 +2206,7 @@
                       <w:r>
                         <w:t xml:space="preserve">      </w:t>
                       </w:r>
-                      <w:hyperlink r:id="rId20" w:history="1">
+                      <w:hyperlink r:id="rId23" w:history="1">
                         <w:r>
                           <w:rPr>
                             <w:rStyle w:val="Hyperlink"/>
@@ -2302,10 +2302,7 @@
                               </w:rPr>
                             </w:pPr>
                             <w:r>
-                              <w:t>2012-</w:t>
-                            </w:r>
-                            <w:r>
-                              <w:t>Now</w:t>
+                              <w:t>2012-Now</w:t>
                             </w:r>
                             <w:r>
                               <w:tab/>
@@ -2316,7 +2313,7 @@
                                 <w:b/>
                                 <w:bCs/>
                               </w:rPr>
-                              <w:t>Realta</w:t>
+                              <w:t>Iforte</w:t>
                             </w:r>
                             <w:proofErr w:type="spellEnd"/>
                             <w:r>
@@ -2324,17 +2321,8 @@
                                 <w:b/>
                                 <w:bCs/>
                               </w:rPr>
-                              <w:t xml:space="preserve"> </w:t>
-                            </w:r>
-                            <w:proofErr w:type="spellStart"/>
-                            <w:r>
-                              <w:rPr>
-                                <w:b/>
-                                <w:bCs/>
-                              </w:rPr>
-                              <w:t>Chakradarma</w:t>
-                            </w:r>
-                            <w:proofErr w:type="spellEnd"/>
+                              <w:t xml:space="preserve"> Payment Infrastructure</w:t>
+                            </w:r>
                             <w:r>
                               <w:rPr>
                                 <w:b/>
@@ -2350,7 +2338,10 @@
                               <w:jc w:val="both"/>
                             </w:pPr>
                             <w:r>
-                              <w:t>Consultant of HRIS System, as Asst. Manager</w:t>
+                              <w:t xml:space="preserve">Software </w:t>
+                            </w:r>
+                            <w:r>
+                              <w:t>Engineer</w:t>
                             </w:r>
                           </w:p>
                           <w:p>
@@ -2392,8 +2383,80 @@
                               <w:rPr>
                                 <w:rFonts w:cstheme="minorHAnsi"/>
                               </w:rPr>
-                              <w:t xml:space="preserve">Leading whole team to make sure all process on schedule </w:t>
-                            </w:r>
+                              <w:t xml:space="preserve">In charge Project direct debit / debit payment with </w:t>
+                            </w:r>
+                            <w:r>
+                              <w:rPr>
+                                <w:rFonts w:cstheme="minorHAnsi"/>
+                              </w:rPr>
+                              <w:t>SNAP (</w:t>
+                            </w:r>
+                            <w:r>
+                              <w:rPr>
+                                <w:rFonts w:cstheme="minorHAnsi"/>
+                              </w:rPr>
+                              <w:t>Standard</w:t>
+                            </w:r>
+                            <w:r>
+                              <w:rPr>
+                                <w:rFonts w:cstheme="minorHAnsi"/>
+                              </w:rPr>
+                              <w:t xml:space="preserve"> Nasional Open API) </w:t>
+                            </w:r>
+                            <w:r>
+                              <w:rPr>
+                                <w:rFonts w:cstheme="minorHAnsi"/>
+                              </w:rPr>
+                              <w:t xml:space="preserve">from </w:t>
+                            </w:r>
+                            <w:r>
+                              <w:rPr>
+                                <w:rFonts w:cstheme="minorHAnsi"/>
+                              </w:rPr>
+                              <w:t>Bank Indonesia</w:t>
+                            </w:r>
+                            <w:r>
+                              <w:rPr>
+                                <w:rFonts w:cstheme="minorHAnsi"/>
+                              </w:rPr>
+                              <w:t xml:space="preserve"> with program language Golang </w:t>
+                            </w:r>
+                            <w:proofErr w:type="spellStart"/>
+                            <w:r>
+                              <w:rPr>
+                                <w:rFonts w:cstheme="minorHAnsi"/>
+                              </w:rPr>
+                              <w:t>grpc</w:t>
+                            </w:r>
+                            <w:proofErr w:type="spellEnd"/>
+                            <w:r>
+                              <w:rPr>
+                                <w:rFonts w:cstheme="minorHAnsi"/>
+                              </w:rPr>
+                              <w:t xml:space="preserve"> with </w:t>
+                            </w:r>
+                            <w:proofErr w:type="spellStart"/>
+                            <w:r>
+                              <w:rPr>
+                                <w:rFonts w:cstheme="minorHAnsi"/>
+                              </w:rPr>
+                              <w:t>db</w:t>
+                            </w:r>
+                            <w:proofErr w:type="spellEnd"/>
+                            <w:r>
+                              <w:rPr>
+                                <w:rFonts w:cstheme="minorHAnsi"/>
+                              </w:rPr>
+                              <w:t xml:space="preserve"> </w:t>
+                            </w:r>
+                            <w:proofErr w:type="spellStart"/>
+                            <w:r>
+                              <w:rPr>
+                                <w:rFonts w:cstheme="minorHAnsi"/>
+                              </w:rPr>
+                              <w:t>postgresql</w:t>
+                            </w:r>
+                            <w:proofErr w:type="spellEnd"/>
                           </w:p>
                           <w:p>
                             <w:pPr>
@@ -2420,6 +2483,353 @@
                               <w:rPr>
                                 <w:rFonts w:cstheme="minorHAnsi"/>
                               </w:rPr>
+                              <w:t>I</w:t>
+                            </w:r>
+                            <w:r>
+                              <w:rPr>
+                                <w:rFonts w:cstheme="minorHAnsi"/>
+                              </w:rPr>
+                              <w:t xml:space="preserve">n charge Project disbursement </w:t>
+                            </w:r>
+                            <w:r>
+                              <w:rPr>
+                                <w:rFonts w:cstheme="minorHAnsi"/>
+                              </w:rPr>
+                              <w:t xml:space="preserve">/ fund transfer </w:t>
+                            </w:r>
+                            <w:r>
+                              <w:rPr>
+                                <w:rFonts w:cstheme="minorHAnsi"/>
+                              </w:rPr>
+                              <w:t>with SNAP (</w:t>
+                            </w:r>
+                            <w:r>
+                              <w:rPr>
+                                <w:rFonts w:cstheme="minorHAnsi"/>
+                              </w:rPr>
+                              <w:t>Standard</w:t>
+                            </w:r>
+                            <w:r>
+                              <w:rPr>
+                                <w:rFonts w:cstheme="minorHAnsi"/>
+                              </w:rPr>
+                              <w:t xml:space="preserve"> Nasional Open API) </w:t>
+                            </w:r>
+                            <w:r>
+                              <w:rPr>
+                                <w:rFonts w:cstheme="minorHAnsi"/>
+                              </w:rPr>
+                              <w:t xml:space="preserve">from </w:t>
+                            </w:r>
+                            <w:r>
+                              <w:rPr>
+                                <w:rFonts w:cstheme="minorHAnsi"/>
+                              </w:rPr>
+                              <w:t>Bank Indonesia</w:t>
+                            </w:r>
+                            <w:r>
+                              <w:rPr>
+                                <w:rFonts w:cstheme="minorHAnsi"/>
+                              </w:rPr>
+                              <w:t xml:space="preserve">, with </w:t>
+                            </w:r>
+                            <w:proofErr w:type="spellStart"/>
+                            <w:r>
+                              <w:rPr>
+                                <w:rFonts w:cstheme="minorHAnsi"/>
+                              </w:rPr>
+                              <w:t>db</w:t>
+                            </w:r>
+                            <w:proofErr w:type="spellEnd"/>
+                            <w:r>
+                              <w:rPr>
+                                <w:rFonts w:cstheme="minorHAnsi"/>
+                              </w:rPr>
+                              <w:t xml:space="preserve"> </w:t>
+                            </w:r>
+                            <w:proofErr w:type="spellStart"/>
+                            <w:r>
+                              <w:rPr>
+                                <w:rFonts w:cstheme="minorHAnsi"/>
+                              </w:rPr>
+                              <w:t>mongodb</w:t>
+                            </w:r>
+                            <w:proofErr w:type="spellEnd"/>
+                          </w:p>
+                          <w:p>
+                            <w:pPr>
+                              <w:pStyle w:val="ListParagraph"/>
+                              <w:widowControl w:val="0"/>
+                              <w:numPr>
+                                <w:ilvl w:val="0"/>
+                                <w:numId w:val="7"/>
+                              </w:numPr>
+                              <w:tabs>
+                                <w:tab w:val="left" w:pos="863"/>
+                              </w:tabs>
+                              <w:autoSpaceDE w:val="0"/>
+                              <w:autoSpaceDN w:val="0"/>
+                              <w:spacing w:after="0" w:line="242" w:lineRule="auto"/>
+                              <w:ind w:right="101"/>
+                              <w:contextualSpacing w:val="0"/>
+                              <w:jc w:val="both"/>
+                              <w:rPr>
+                                <w:rFonts w:cstheme="minorHAnsi"/>
+                              </w:rPr>
+                            </w:pPr>
+                            <w:r>
+                              <w:rPr>
+                                <w:rFonts w:cstheme="minorHAnsi"/>
+                              </w:rPr>
+                              <w:t xml:space="preserve">In charge </w:t>
+                            </w:r>
+                            <w:r>
+                              <w:rPr>
+                                <w:rFonts w:cstheme="minorHAnsi"/>
+                              </w:rPr>
+                              <w:t xml:space="preserve">development </w:t>
+                            </w:r>
+                            <w:r>
+                              <w:rPr>
+                                <w:rFonts w:cstheme="minorHAnsi"/>
+                              </w:rPr>
+                              <w:t xml:space="preserve">dashboard Front end with react </w:t>
+                            </w:r>
+                            <w:r>
+                              <w:rPr>
+                                <w:rFonts w:cstheme="minorHAnsi"/>
+                              </w:rPr>
+                              <w:t>typescript.</w:t>
+                            </w:r>
+                          </w:p>
+                          <w:p>
+                            <w:pPr>
+                              <w:pStyle w:val="ListParagraph"/>
+                              <w:widowControl w:val="0"/>
+                              <w:numPr>
+                                <w:ilvl w:val="0"/>
+                                <w:numId w:val="7"/>
+                              </w:numPr>
+                              <w:tabs>
+                                <w:tab w:val="left" w:pos="863"/>
+                              </w:tabs>
+                              <w:autoSpaceDE w:val="0"/>
+                              <w:autoSpaceDN w:val="0"/>
+                              <w:spacing w:after="0" w:line="242" w:lineRule="auto"/>
+                              <w:ind w:right="101"/>
+                              <w:contextualSpacing w:val="0"/>
+                              <w:jc w:val="both"/>
+                              <w:rPr>
+                                <w:rFonts w:cstheme="minorHAnsi"/>
+                              </w:rPr>
+                            </w:pPr>
+                            <w:r>
+                              <w:rPr>
+                                <w:rFonts w:cstheme="minorHAnsi"/>
+                              </w:rPr>
+                              <w:t>In charge to create user management dashboard</w:t>
+                            </w:r>
+                          </w:p>
+                          <w:p>
+                            <w:pPr>
+                              <w:pStyle w:val="ListParagraph"/>
+                              <w:widowControl w:val="0"/>
+                              <w:numPr>
+                                <w:ilvl w:val="0"/>
+                                <w:numId w:val="7"/>
+                              </w:numPr>
+                              <w:tabs>
+                                <w:tab w:val="left" w:pos="863"/>
+                              </w:tabs>
+                              <w:autoSpaceDE w:val="0"/>
+                              <w:autoSpaceDN w:val="0"/>
+                              <w:spacing w:after="0" w:line="242" w:lineRule="auto"/>
+                              <w:ind w:right="101"/>
+                              <w:contextualSpacing w:val="0"/>
+                              <w:jc w:val="both"/>
+                              <w:rPr>
+                                <w:rFonts w:cstheme="minorHAnsi"/>
+                              </w:rPr>
+                            </w:pPr>
+                            <w:r>
+                              <w:rPr>
+                                <w:rFonts w:cstheme="minorHAnsi"/>
+                              </w:rPr>
+                              <w:t xml:space="preserve">In charge to create gateway open </w:t>
+                            </w:r>
+                            <w:proofErr w:type="spellStart"/>
+                            <w:r>
+                              <w:rPr>
+                                <w:rFonts w:cstheme="minorHAnsi"/>
+                              </w:rPr>
+                              <w:t>api</w:t>
+                            </w:r>
+                            <w:proofErr w:type="spellEnd"/>
+                          </w:p>
+                          <w:p>
+                            <w:pPr>
+                              <w:pStyle w:val="ListParagraph"/>
+                              <w:widowControl w:val="0"/>
+                              <w:tabs>
+                                <w:tab w:val="left" w:pos="863"/>
+                              </w:tabs>
+                              <w:autoSpaceDE w:val="0"/>
+                              <w:autoSpaceDN w:val="0"/>
+                              <w:spacing w:after="0" w:line="240" w:lineRule="auto"/>
+                              <w:ind w:right="99"/>
+                              <w:contextualSpacing w:val="0"/>
+                              <w:jc w:val="both"/>
+                              <w:rPr>
+                                <w:rFonts w:cstheme="minorHAnsi"/>
+                              </w:rPr>
+                            </w:pPr>
+                          </w:p>
+                          <w:p>
+                            <w:pPr>
+                              <w:pStyle w:val="NoSpacing"/>
+                              <w:jc w:val="both"/>
+                            </w:pPr>
+                          </w:p>
+                          <w:p>
+                            <w:pPr>
+                              <w:pStyle w:val="NoSpacing"/>
+                              <w:jc w:val="both"/>
+                            </w:pPr>
+                          </w:p>
+                          <w:p>
+                            <w:pPr>
+                              <w:pStyle w:val="NoSpacing"/>
+                              <w:jc w:val="both"/>
+                              <w:rPr>
+                                <w:b/>
+                                <w:bCs/>
+                              </w:rPr>
+                            </w:pPr>
+                            <w:r>
+                              <w:t>2012-</w:t>
+                            </w:r>
+                            <w:r>
+                              <w:t>2022</w:t>
+                            </w:r>
+                            <w:r>
+                              <w:tab/>
+                            </w:r>
+                            <w:proofErr w:type="spellStart"/>
+                            <w:r>
+                              <w:rPr>
+                                <w:b/>
+                                <w:bCs/>
+                              </w:rPr>
+                              <w:t>Realta</w:t>
+                            </w:r>
+                            <w:proofErr w:type="spellEnd"/>
+                            <w:r>
+                              <w:rPr>
+                                <w:b/>
+                                <w:bCs/>
+                              </w:rPr>
+                              <w:t xml:space="preserve"> </w:t>
+                            </w:r>
+                            <w:proofErr w:type="spellStart"/>
+                            <w:r>
+                              <w:rPr>
+                                <w:b/>
+                                <w:bCs/>
+                              </w:rPr>
+                              <w:t>Chakradarma</w:t>
+                            </w:r>
+                            <w:proofErr w:type="spellEnd"/>
+                            <w:r>
+                              <w:rPr>
+                                <w:b/>
+                                <w:bCs/>
+                              </w:rPr>
+                              <w:t>, PT</w:t>
+                            </w:r>
+                          </w:p>
+                          <w:p>
+                            <w:pPr>
+                              <w:pStyle w:val="NoSpacing"/>
+                              <w:ind w:left="720" w:firstLine="720"/>
+                              <w:jc w:val="both"/>
+                            </w:pPr>
+                            <w:r>
+                              <w:t xml:space="preserve">Consultant </w:t>
+                            </w:r>
+                            <w:r>
+                              <w:t xml:space="preserve">IT </w:t>
+                            </w:r>
+                            <w:r>
+                              <w:t>of HRIS System, as Asst. Manager</w:t>
+                            </w:r>
+                          </w:p>
+                          <w:p>
+                            <w:pPr>
+                              <w:pStyle w:val="NoSpacing"/>
+                              <w:rPr>
+                                <w:u w:val="single"/>
+                              </w:rPr>
+                            </w:pPr>
+                            <w:r>
+                              <w:rPr>
+                                <w:u w:val="single"/>
+                              </w:rPr>
+                              <w:t>Job Desk</w:t>
+                            </w:r>
+                          </w:p>
+                          <w:p>
+                            <w:pPr>
+                              <w:pStyle w:val="ListParagraph"/>
+                              <w:widowControl w:val="0"/>
+                              <w:numPr>
+                                <w:ilvl w:val="0"/>
+                                <w:numId w:val="7"/>
+                              </w:numPr>
+                              <w:tabs>
+                                <w:tab w:val="left" w:pos="863"/>
+                              </w:tabs>
+                              <w:autoSpaceDE w:val="0"/>
+                              <w:autoSpaceDN w:val="0"/>
+                              <w:spacing w:after="0" w:line="242" w:lineRule="auto"/>
+                              <w:ind w:right="101"/>
+                              <w:contextualSpacing w:val="0"/>
+                              <w:jc w:val="both"/>
+                              <w:rPr>
+                                <w:rFonts w:cstheme="minorHAnsi"/>
+                              </w:rPr>
+                            </w:pPr>
+                            <w:r>
+                              <w:rPr>
+                                <w:rFonts w:cstheme="minorHAnsi"/>
+                              </w:rPr>
+                              <w:t xml:space="preserve">Leading whole team to make sure all process on schedule </w:t>
+                            </w:r>
+                          </w:p>
+                          <w:p>
+                            <w:pPr>
+                              <w:pStyle w:val="ListParagraph"/>
+                              <w:widowControl w:val="0"/>
+                              <w:numPr>
+                                <w:ilvl w:val="0"/>
+                                <w:numId w:val="7"/>
+                              </w:numPr>
+                              <w:tabs>
+                                <w:tab w:val="left" w:pos="863"/>
+                              </w:tabs>
+                              <w:autoSpaceDE w:val="0"/>
+                              <w:autoSpaceDN w:val="0"/>
+                              <w:spacing w:after="0" w:line="242" w:lineRule="auto"/>
+                              <w:ind w:right="101"/>
+                              <w:contextualSpacing w:val="0"/>
+                              <w:jc w:val="both"/>
+                              <w:rPr>
+                                <w:rFonts w:cstheme="minorHAnsi"/>
+                              </w:rPr>
+                            </w:pPr>
+                            <w:r>
+                              <w:rPr>
+                                <w:rFonts w:cstheme="minorHAnsi"/>
+                              </w:rPr>
                               <w:t xml:space="preserve">Conduct business and </w:t>
                             </w:r>
                             <w:r>
@@ -2824,454 +3234,6 @@
                               <w:pStyle w:val="NoSpacing"/>
                               <w:jc w:val="both"/>
                             </w:pPr>
-                          </w:p>
-                          <w:p>
-                            <w:pPr>
-                              <w:pStyle w:val="NoSpacing"/>
-                              <w:jc w:val="both"/>
-                            </w:pPr>
-                            <w:r>
-                              <w:t>2009</w:t>
-                            </w:r>
-                            <w:r>
-                              <w:t>-</w:t>
-                            </w:r>
-                            <w:r>
-                              <w:t>2012</w:t>
-                            </w:r>
-                            <w:r>
-                              <w:tab/>
-                            </w:r>
-                            <w:proofErr w:type="spellStart"/>
-                            <w:r>
-                              <w:rPr>
-                                <w:b/>
-                                <w:bCs/>
-                              </w:rPr>
-                              <w:t>Brawijaya</w:t>
-                            </w:r>
-                            <w:proofErr w:type="spellEnd"/>
-                            <w:r>
-                              <w:rPr>
-                                <w:b/>
-                                <w:bCs/>
-                              </w:rPr>
-                              <w:t xml:space="preserve"> Women &amp; Children Hospital</w:t>
-                            </w:r>
-                            <w:r>
-                              <w:tab/>
-                            </w:r>
-                          </w:p>
-                          <w:p>
-                            <w:pPr>
-                              <w:pStyle w:val="NoSpacing"/>
-                              <w:jc w:val="both"/>
-                            </w:pPr>
-                            <w:r>
-                              <w:tab/>
-                            </w:r>
-                            <w:r>
-                              <w:tab/>
-                              <w:t>Finance Staff</w:t>
-                            </w:r>
-                          </w:p>
-                          <w:p>
-                            <w:pPr>
-                              <w:pStyle w:val="NoSpacing"/>
-                              <w:jc w:val="both"/>
-                              <w:rPr>
-                                <w:u w:val="single"/>
-                              </w:rPr>
-                            </w:pPr>
-                            <w:r>
-                              <w:rPr>
-                                <w:u w:val="single"/>
-                              </w:rPr>
-                              <w:t>Job Desk</w:t>
-                            </w:r>
-                          </w:p>
-                          <w:p>
-                            <w:pPr>
-                              <w:pStyle w:val="ListParagraph"/>
-                              <w:widowControl w:val="0"/>
-                              <w:numPr>
-                                <w:ilvl w:val="0"/>
-                                <w:numId w:val="8"/>
-                              </w:numPr>
-                              <w:tabs>
-                                <w:tab w:val="left" w:pos="829"/>
-                                <w:tab w:val="left" w:pos="830"/>
-                              </w:tabs>
-                              <w:autoSpaceDE w:val="0"/>
-                              <w:autoSpaceDN w:val="0"/>
-                              <w:spacing w:after="0" w:line="279" w:lineRule="exact"/>
-                              <w:contextualSpacing w:val="0"/>
-                              <w:rPr>
-                                <w:rFonts w:cstheme="minorHAnsi"/>
-                              </w:rPr>
-                            </w:pPr>
-                            <w:r>
-                              <w:rPr>
-                                <w:rFonts w:cstheme="minorHAnsi"/>
-                              </w:rPr>
-                              <w:t>Manage Petty Cash and Cash on</w:t>
-                            </w:r>
-                            <w:r>
-                              <w:rPr>
-                                <w:rFonts w:cstheme="minorHAnsi"/>
-                                <w:spacing w:val="-16"/>
-                              </w:rPr>
-                              <w:t xml:space="preserve"> </w:t>
-                            </w:r>
-                            <w:r>
-                              <w:rPr>
-                                <w:rFonts w:cstheme="minorHAnsi"/>
-                              </w:rPr>
-                              <w:t>Bank</w:t>
-                            </w:r>
-                          </w:p>
-                          <w:p>
-                            <w:pPr>
-                              <w:pStyle w:val="ListParagraph"/>
-                              <w:widowControl w:val="0"/>
-                              <w:numPr>
-                                <w:ilvl w:val="0"/>
-                                <w:numId w:val="8"/>
-                              </w:numPr>
-                              <w:tabs>
-                                <w:tab w:val="left" w:pos="829"/>
-                                <w:tab w:val="left" w:pos="830"/>
-                              </w:tabs>
-                              <w:autoSpaceDE w:val="0"/>
-                              <w:autoSpaceDN w:val="0"/>
-                              <w:spacing w:after="0" w:line="279" w:lineRule="exact"/>
-                              <w:contextualSpacing w:val="0"/>
-                              <w:rPr>
-                                <w:rFonts w:cstheme="minorHAnsi"/>
-                              </w:rPr>
-                            </w:pPr>
-                            <w:r>
-                              <w:rPr>
-                                <w:rFonts w:cstheme="minorHAnsi"/>
-                              </w:rPr>
-                              <w:t xml:space="preserve">Manage </w:t>
-                            </w:r>
-                            <w:r>
-                              <w:rPr>
-                                <w:rFonts w:cstheme="minorHAnsi"/>
-                              </w:rPr>
-                              <w:t>AP Payment</w:t>
-                            </w:r>
-                          </w:p>
-                          <w:p>
-                            <w:pPr>
-                              <w:pStyle w:val="ListParagraph"/>
-                              <w:widowControl w:val="0"/>
-                              <w:numPr>
-                                <w:ilvl w:val="0"/>
-                                <w:numId w:val="8"/>
-                              </w:numPr>
-                              <w:tabs>
-                                <w:tab w:val="left" w:pos="829"/>
-                                <w:tab w:val="left" w:pos="830"/>
-                              </w:tabs>
-                              <w:autoSpaceDE w:val="0"/>
-                              <w:autoSpaceDN w:val="0"/>
-                              <w:spacing w:after="0" w:line="279" w:lineRule="exact"/>
-                              <w:contextualSpacing w:val="0"/>
-                              <w:rPr>
-                                <w:rFonts w:cstheme="minorHAnsi"/>
-                              </w:rPr>
-                            </w:pPr>
-                            <w:r>
-                              <w:rPr>
-                                <w:rFonts w:cstheme="minorHAnsi"/>
-                              </w:rPr>
-                              <w:t xml:space="preserve">Daily </w:t>
-                            </w:r>
-                            <w:r>
-                              <w:rPr>
-                                <w:rFonts w:cstheme="minorHAnsi"/>
-                              </w:rPr>
-                              <w:t xml:space="preserve">Audit </w:t>
-                            </w:r>
-                            <w:r>
-                              <w:rPr>
-                                <w:rFonts w:cstheme="minorHAnsi"/>
-                              </w:rPr>
-                              <w:t xml:space="preserve">income </w:t>
-                            </w:r>
-                            <w:r>
-                              <w:rPr>
-                                <w:rFonts w:cstheme="minorHAnsi"/>
-                              </w:rPr>
-                              <w:t xml:space="preserve">report </w:t>
-                            </w:r>
-                            <w:r>
-                              <w:rPr>
-                                <w:rFonts w:cstheme="minorHAnsi"/>
-                              </w:rPr>
-                              <w:t xml:space="preserve">to </w:t>
-                            </w:r>
-                            <w:r>
-                              <w:rPr>
-                                <w:rFonts w:cstheme="minorHAnsi"/>
-                              </w:rPr>
-                              <w:t>cashier team</w:t>
-                            </w:r>
-                            <w:r>
-                              <w:rPr>
-                                <w:rFonts w:cstheme="minorHAnsi"/>
-                              </w:rPr>
-                              <w:t xml:space="preserve"> </w:t>
-                            </w:r>
-                          </w:p>
-                          <w:p>
-                            <w:pPr>
-                              <w:pStyle w:val="ListParagraph"/>
-                              <w:tabs>
-                                <w:tab w:val="left" w:pos="829"/>
-                                <w:tab w:val="left" w:pos="830"/>
-                              </w:tabs>
-                              <w:spacing w:line="279" w:lineRule="exact"/>
-                              <w:rPr>
-                                <w:rFonts w:cstheme="minorHAnsi"/>
-                              </w:rPr>
-                            </w:pPr>
-                            <w:proofErr w:type="gramStart"/>
-                            <w:r>
-                              <w:rPr>
-                                <w:rFonts w:cstheme="minorHAnsi"/>
-                              </w:rPr>
-                              <w:t>Ex :</w:t>
-                            </w:r>
-                            <w:proofErr w:type="gramEnd"/>
-                            <w:r>
-                              <w:rPr>
-                                <w:rFonts w:cstheme="minorHAnsi"/>
-                              </w:rPr>
-                              <w:t xml:space="preserve"> </w:t>
-                            </w:r>
-                            <w:r>
-                              <w:rPr>
-                                <w:rFonts w:cstheme="minorHAnsi"/>
-                              </w:rPr>
-                              <w:t>EDC Machine</w:t>
-                            </w:r>
-                            <w:r>
-                              <w:rPr>
-                                <w:rFonts w:cstheme="minorHAnsi"/>
-                              </w:rPr>
-                              <w:t xml:space="preserve"> report </w:t>
-                            </w:r>
-                            <w:r>
-                              <w:rPr>
-                                <w:rFonts w:cstheme="minorHAnsi"/>
-                              </w:rPr>
-                              <w:t>,</w:t>
-                            </w:r>
-                            <w:r>
-                              <w:rPr>
-                                <w:rFonts w:cstheme="minorHAnsi"/>
-                              </w:rPr>
-                              <w:t xml:space="preserve"> cash on cashier</w:t>
-                            </w:r>
-                          </w:p>
-                          <w:p>
-                            <w:pPr>
-                              <w:pStyle w:val="ListParagraph"/>
-                              <w:widowControl w:val="0"/>
-                              <w:numPr>
-                                <w:ilvl w:val="0"/>
-                                <w:numId w:val="8"/>
-                              </w:numPr>
-                              <w:tabs>
-                                <w:tab w:val="left" w:pos="829"/>
-                                <w:tab w:val="left" w:pos="830"/>
-                              </w:tabs>
-                              <w:autoSpaceDE w:val="0"/>
-                              <w:autoSpaceDN w:val="0"/>
-                              <w:spacing w:after="0" w:line="279" w:lineRule="exact"/>
-                              <w:contextualSpacing w:val="0"/>
-                              <w:rPr>
-                                <w:rFonts w:cstheme="minorHAnsi"/>
-                              </w:rPr>
-                            </w:pPr>
-                            <w:r>
-                              <w:rPr>
-                                <w:rFonts w:cstheme="minorHAnsi"/>
-                              </w:rPr>
-                              <w:t>Manage Billing /</w:t>
-                            </w:r>
-                            <w:r>
-                              <w:rPr>
-                                <w:rFonts w:cstheme="minorHAnsi"/>
-                                <w:spacing w:val="-9"/>
-                              </w:rPr>
-                              <w:t xml:space="preserve"> </w:t>
-                            </w:r>
-                            <w:r>
-                              <w:rPr>
-                                <w:rFonts w:cstheme="minorHAnsi"/>
-                              </w:rPr>
-                              <w:t>invoicing</w:t>
-                            </w:r>
-                            <w:r>
-                              <w:rPr>
-                                <w:rFonts w:cstheme="minorHAnsi"/>
-                              </w:rPr>
-                              <w:t xml:space="preserve"> and AR Payment</w:t>
-                            </w:r>
-                          </w:p>
-                          <w:p>
-                            <w:pPr>
-                              <w:pStyle w:val="NoSpacing"/>
-                              <w:jc w:val="both"/>
-                            </w:pPr>
-                          </w:p>
-                          <w:p>
-                            <w:pPr>
-                              <w:pStyle w:val="NoSpacing"/>
-                              <w:jc w:val="both"/>
-                            </w:pPr>
-                            <w:r>
-                              <w:t>20</w:t>
-                            </w:r>
-                            <w:r>
-                              <w:t>07</w:t>
-                            </w:r>
-                            <w:r>
-                              <w:t>-200</w:t>
-                            </w:r>
-                            <w:r>
-                              <w:t>8</w:t>
-                            </w:r>
-                            <w:r>
-                              <w:tab/>
-                            </w:r>
-                            <w:r>
-                              <w:rPr>
-                                <w:b/>
-                                <w:bCs/>
-                              </w:rPr>
-                              <w:t xml:space="preserve">PT Gloria </w:t>
-                            </w:r>
-                            <w:proofErr w:type="spellStart"/>
-                            <w:r>
-                              <w:rPr>
-                                <w:b/>
-                                <w:bCs/>
-                              </w:rPr>
-                              <w:t>Origita</w:t>
-                            </w:r>
-                            <w:proofErr w:type="spellEnd"/>
-                            <w:r>
-                              <w:rPr>
-                                <w:b/>
-                                <w:bCs/>
-                              </w:rPr>
-                              <w:t xml:space="preserve"> Cosmetics (</w:t>
-                            </w:r>
-                            <w:proofErr w:type="spellStart"/>
-                            <w:r>
-                              <w:rPr>
-                                <w:b/>
-                                <w:bCs/>
-                              </w:rPr>
-                              <w:t>Purbasari</w:t>
-                            </w:r>
-                            <w:proofErr w:type="spellEnd"/>
-                            <w:r>
-                              <w:rPr>
-                                <w:b/>
-                                <w:bCs/>
-                              </w:rPr>
-                              <w:t>)</w:t>
-                            </w:r>
-                            <w:r>
-                              <w:tab/>
-                            </w:r>
-                          </w:p>
-                          <w:p>
-                            <w:pPr>
-                              <w:pStyle w:val="NoSpacing"/>
-                              <w:jc w:val="both"/>
-                            </w:pPr>
-                            <w:r>
-                              <w:tab/>
-                            </w:r>
-                            <w:r>
-                              <w:tab/>
-                              <w:t>Accounting Staff</w:t>
-                            </w:r>
-                          </w:p>
-                          <w:p>
-                            <w:pPr>
-                              <w:pStyle w:val="NoSpacing"/>
-                              <w:jc w:val="both"/>
-                              <w:rPr>
-                                <w:u w:val="single"/>
-                              </w:rPr>
-                            </w:pPr>
-                            <w:r>
-                              <w:rPr>
-                                <w:u w:val="single"/>
-                              </w:rPr>
-                              <w:t xml:space="preserve">Job Desk  </w:t>
-                            </w:r>
-                          </w:p>
-                          <w:p>
-                            <w:pPr>
-                              <w:pStyle w:val="NoSpacing"/>
-                              <w:numPr>
-                                <w:ilvl w:val="0"/>
-                                <w:numId w:val="5"/>
-                              </w:numPr>
-                              <w:jc w:val="both"/>
-                            </w:pPr>
-                            <w:r>
-                              <w:t>Manage A</w:t>
-                            </w:r>
-                            <w:r>
-                              <w:t>P and AR Payment</w:t>
-                            </w:r>
-                          </w:p>
-                          <w:p>
-                            <w:pPr>
-                              <w:pStyle w:val="NoSpacing"/>
-                              <w:numPr>
-                                <w:ilvl w:val="0"/>
-                                <w:numId w:val="5"/>
-                              </w:numPr>
-                              <w:jc w:val="both"/>
-                            </w:pPr>
-                            <w:r>
-                              <w:t xml:space="preserve">Invoicing &amp; Incentive / bonus </w:t>
-                            </w:r>
-                            <w:proofErr w:type="spellStart"/>
-                            <w:r>
-                              <w:t>calcuation</w:t>
-                            </w:r>
-                            <w:proofErr w:type="spellEnd"/>
-                          </w:p>
-                          <w:p>
-                            <w:pPr>
-                              <w:pStyle w:val="NoSpacing"/>
-                              <w:numPr>
-                                <w:ilvl w:val="0"/>
-                                <w:numId w:val="5"/>
-                              </w:numPr>
-                              <w:jc w:val="both"/>
-                            </w:pPr>
-                            <w:r>
-                              <w:t>Stock Aud</w:t>
-                            </w:r>
-                            <w:r>
-                              <w:t>i</w:t>
-                            </w:r>
-                            <w:r>
-                              <w:t>t</w:t>
-                            </w:r>
                           </w:p>
                           <w:p>
                             <w:pPr>
@@ -3298,7 +3260,11 @@
           </mc:Choice>
           <mc:Fallback>
             <w:pict>
-              <v:shape w14:anchorId="306AFB50" id="_x0000_s1038" type="#_x0000_t202" style="position:absolute;margin-left:204pt;margin-top:.7pt;width:330.75pt;height:473.75pt;z-index:251701248;visibility:visible;mso-wrap-style:square;mso-width-percent:0;mso-height-percent:0;mso-wrap-distance-left:9pt;mso-wrap-distance-top:3.6pt;mso-wrap-distance-right:9pt;mso-wrap-distance-bottom:3.6pt;mso-position-horizontal:absolute;mso-position-horizontal-relative:margin;mso-position-vertical:absolute;mso-position-vertical-relative:text;mso-width-percent:0;mso-height-percent:0;mso-width-relative:margin;mso-height-relative:margin;v-text-anchor:top" o:gfxdata="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" stroked="f">
+              <v:shapetype w14:anchorId="306AFB50" id="_x0000_t202" coordsize="21600,21600" o:spt="202" path="m,l,21600r21600,l21600,xe">
+                <v:stroke joinstyle="miter"/>
+                <v:path gradientshapeok="t" o:connecttype="rect"/>
+              </v:shapetype>
+              <v:shape id="_x0000_s1038" type="#_x0000_t202" style="position:absolute;margin-left:204pt;margin-top:.7pt;width:330.75pt;height:473.75pt;z-index:251701248;visibility:visible;mso-wrap-style:square;mso-width-percent:0;mso-height-percent:0;mso-wrap-distance-left:9pt;mso-wrap-distance-top:3.6pt;mso-wrap-distance-right:9pt;mso-wrap-distance-bottom:3.6pt;mso-position-horizontal:absolute;mso-position-horizontal-relative:margin;mso-position-vertical:absolute;mso-position-vertical-relative:text;mso-width-percent:0;mso-height-percent:0;mso-width-relative:margin;mso-height-relative:margin;v-text-anchor:top" o:gfxdata="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" stroked="f">
                 <v:textbox>
                   <w:txbxContent>
                     <w:p>
@@ -3311,10 +3277,7 @@
                         </w:rPr>
                       </w:pPr>
                       <w:r>
-                        <w:t>2012-</w:t>
-                      </w:r>
-                      <w:r>
-                        <w:t>Now</w:t>
+                        <w:t>2012-Now</w:t>
                       </w:r>
                       <w:r>
                         <w:tab/>
@@ -3325,7 +3288,7 @@
                           <w:b/>
                           <w:bCs/>
                         </w:rPr>
-                        <w:t>Realta</w:t>
+                        <w:t>Iforte</w:t>
                       </w:r>
                       <w:proofErr w:type="spellEnd"/>
                       <w:r>
@@ -3333,17 +3296,8 @@
                           <w:b/>
                           <w:bCs/>
                         </w:rPr>
-                        <w:t xml:space="preserve"> </w:t>
-                      </w:r>
-                      <w:proofErr w:type="spellStart"/>
-                      <w:r>
-                        <w:rPr>
-                          <w:b/>
-                          <w:bCs/>
-                        </w:rPr>
-                        <w:t>Chakradarma</w:t>
-                      </w:r>
-                      <w:proofErr w:type="spellEnd"/>
+                        <w:t xml:space="preserve"> Payment Infrastructure</w:t>
+                      </w:r>
                       <w:r>
                         <w:rPr>
                           <w:b/>
@@ -3359,7 +3313,10 @@
                         <w:jc w:val="both"/>
                       </w:pPr>
                       <w:r>
-                        <w:t>Consultant of HRIS System, as Asst. Manager</w:t>
+                        <w:t xml:space="preserve">Software </w:t>
+                      </w:r>
+                      <w:r>
+                        <w:t>Engineer</w:t>
                       </w:r>
                     </w:p>
                     <w:p>
@@ -3401,8 +3358,80 @@
                         <w:rPr>
                           <w:rFonts w:cstheme="minorHAnsi"/>
                         </w:rPr>
-                        <w:t xml:space="preserve">Leading whole team to make sure all process on schedule </w:t>
-                      </w:r>
+                        <w:t xml:space="preserve">In charge Project direct debit / debit payment with </w:t>
+                      </w:r>
+                      <w:r>
+                        <w:rPr>
+                          <w:rFonts w:cstheme="minorHAnsi"/>
+                        </w:rPr>
+                        <w:t>SNAP (</w:t>
+                      </w:r>
+                      <w:r>
+                        <w:rPr>
+                          <w:rFonts w:cstheme="minorHAnsi"/>
+                        </w:rPr>
+                        <w:t>Standard</w:t>
+                      </w:r>
+                      <w:r>
+                        <w:rPr>
+                          <w:rFonts w:cstheme="minorHAnsi"/>
+                        </w:rPr>
+                        <w:t xml:space="preserve"> Nasional Open API) </w:t>
+                      </w:r>
+                      <w:r>
+                        <w:rPr>
+                          <w:rFonts w:cstheme="minorHAnsi"/>
+                        </w:rPr>
+                        <w:t xml:space="preserve">from </w:t>
+                      </w:r>
+                      <w:r>
+                        <w:rPr>
+                          <w:rFonts w:cstheme="minorHAnsi"/>
+                        </w:rPr>
+                        <w:t>Bank Indonesia</w:t>
+                      </w:r>
+                      <w:r>
+                        <w:rPr>
+                          <w:rFonts w:cstheme="minorHAnsi"/>
+                        </w:rPr>
+                        <w:t xml:space="preserve"> with program language Golang </w:t>
+                      </w:r>
+                      <w:proofErr w:type="spellStart"/>
+                      <w:r>
+                        <w:rPr>
+                          <w:rFonts w:cstheme="minorHAnsi"/>
+                        </w:rPr>
+                        <w:t>grpc</w:t>
+                      </w:r>
+                      <w:proofErr w:type="spellEnd"/>
+                      <w:r>
+                        <w:rPr>
+                          <w:rFonts w:cstheme="minorHAnsi"/>
+                        </w:rPr>
+                        <w:t xml:space="preserve"> with </w:t>
+                      </w:r>
+                      <w:proofErr w:type="spellStart"/>
+                      <w:r>
+                        <w:rPr>
+                          <w:rFonts w:cstheme="minorHAnsi"/>
+                        </w:rPr>
+                        <w:t>db</w:t>
+                      </w:r>
+                      <w:proofErr w:type="spellEnd"/>
+                      <w:r>
+                        <w:rPr>
+                          <w:rFonts w:cstheme="minorHAnsi"/>
+                        </w:rPr>
+                        <w:t xml:space="preserve"> </w:t>
+                      </w:r>
+                      <w:proofErr w:type="spellStart"/>
+                      <w:r>
+                        <w:rPr>
+                          <w:rFonts w:cstheme="minorHAnsi"/>
+                        </w:rPr>
+                        <w:t>postgresql</w:t>
+                      </w:r>
+                      <w:proofErr w:type="spellEnd"/>
                     </w:p>
                     <w:p>
                       <w:pPr>
@@ -3429,6 +3458,353 @@
                         <w:rPr>
                           <w:rFonts w:cstheme="minorHAnsi"/>
                         </w:rPr>
+                        <w:t>I</w:t>
+                      </w:r>
+                      <w:r>
+                        <w:rPr>
+                          <w:rFonts w:cstheme="minorHAnsi"/>
+                        </w:rPr>
+                        <w:t xml:space="preserve">n charge Project disbursement </w:t>
+                      </w:r>
+                      <w:r>
+                        <w:rPr>
+                          <w:rFonts w:cstheme="minorHAnsi"/>
+                        </w:rPr>
+                        <w:t xml:space="preserve">/ fund transfer </w:t>
+                      </w:r>
+                      <w:r>
+                        <w:rPr>
+                          <w:rFonts w:cstheme="minorHAnsi"/>
+                        </w:rPr>
+                        <w:t>with SNAP (</w:t>
+                      </w:r>
+                      <w:r>
+                        <w:rPr>
+                          <w:rFonts w:cstheme="minorHAnsi"/>
+                        </w:rPr>
+                        <w:t>Standard</w:t>
+                      </w:r>
+                      <w:r>
+                        <w:rPr>
+                          <w:rFonts w:cstheme="minorHAnsi"/>
+                        </w:rPr>
+                        <w:t xml:space="preserve"> Nasional Open API) </w:t>
+                      </w:r>
+                      <w:r>
+                        <w:rPr>
+                          <w:rFonts w:cstheme="minorHAnsi"/>
+                        </w:rPr>
+                        <w:t xml:space="preserve">from </w:t>
+                      </w:r>
+                      <w:r>
+                        <w:rPr>
+                          <w:rFonts w:cstheme="minorHAnsi"/>
+                        </w:rPr>
+                        <w:t>Bank Indonesia</w:t>
+                      </w:r>
+                      <w:r>
+                        <w:rPr>
+                          <w:rFonts w:cstheme="minorHAnsi"/>
+                        </w:rPr>
+                        <w:t xml:space="preserve">, with </w:t>
+                      </w:r>
+                      <w:proofErr w:type="spellStart"/>
+                      <w:r>
+                        <w:rPr>
+                          <w:rFonts w:cstheme="minorHAnsi"/>
+                        </w:rPr>
+                        <w:t>db</w:t>
+                      </w:r>
+                      <w:proofErr w:type="spellEnd"/>
+                      <w:r>
+                        <w:rPr>
+                          <w:rFonts w:cstheme="minorHAnsi"/>
+                        </w:rPr>
+                        <w:t xml:space="preserve"> </w:t>
+                      </w:r>
+                      <w:proofErr w:type="spellStart"/>
+                      <w:r>
+                        <w:rPr>
+                          <w:rFonts w:cstheme="minorHAnsi"/>
+                        </w:rPr>
+                        <w:t>mongodb</w:t>
+                      </w:r>
+                      <w:proofErr w:type="spellEnd"/>
+                    </w:p>
+                    <w:p>
+                      <w:pPr>
+                        <w:pStyle w:val="ListParagraph"/>
+                        <w:widowControl w:val="0"/>
+                        <w:numPr>
+                          <w:ilvl w:val="0"/>
+                          <w:numId w:val="7"/>
+                        </w:numPr>
+                        <w:tabs>
+                          <w:tab w:val="left" w:pos="863"/>
+                        </w:tabs>
+                        <w:autoSpaceDE w:val="0"/>
+                        <w:autoSpaceDN w:val="0"/>
+                        <w:spacing w:after="0" w:line="242" w:lineRule="auto"/>
+                        <w:ind w:right="101"/>
+                        <w:contextualSpacing w:val="0"/>
+                        <w:jc w:val="both"/>
+                        <w:rPr>
+                          <w:rFonts w:cstheme="minorHAnsi"/>
+                        </w:rPr>
+                      </w:pPr>
+                      <w:r>
+                        <w:rPr>
+                          <w:rFonts w:cstheme="minorHAnsi"/>
+                        </w:rPr>
+                        <w:t xml:space="preserve">In charge </w:t>
+                      </w:r>
+                      <w:r>
+                        <w:rPr>
+                          <w:rFonts w:cstheme="minorHAnsi"/>
+                        </w:rPr>
+                        <w:t xml:space="preserve">development </w:t>
+                      </w:r>
+                      <w:r>
+                        <w:rPr>
+                          <w:rFonts w:cstheme="minorHAnsi"/>
+                        </w:rPr>
+                        <w:t xml:space="preserve">dashboard Front end with react </w:t>
+                      </w:r>
+                      <w:r>
+                        <w:rPr>
+                          <w:rFonts w:cstheme="minorHAnsi"/>
+                        </w:rPr>
+                        <w:t>typescript.</w:t>
+                      </w:r>
+                    </w:p>
+                    <w:p>
+                      <w:pPr>
+                        <w:pStyle w:val="ListParagraph"/>
+                        <w:widowControl w:val="0"/>
+                        <w:numPr>
+                          <w:ilvl w:val="0"/>
+                          <w:numId w:val="7"/>
+                        </w:numPr>
+                        <w:tabs>
+                          <w:tab w:val="left" w:pos="863"/>
+                        </w:tabs>
+                        <w:autoSpaceDE w:val="0"/>
+                        <w:autoSpaceDN w:val="0"/>
+                        <w:spacing w:after="0" w:line="242" w:lineRule="auto"/>
+                        <w:ind w:right="101"/>
+                        <w:contextualSpacing w:val="0"/>
+                        <w:jc w:val="both"/>
+                        <w:rPr>
+                          <w:rFonts w:cstheme="minorHAnsi"/>
+                        </w:rPr>
+                      </w:pPr>
+                      <w:r>
+                        <w:rPr>
+                          <w:rFonts w:cstheme="minorHAnsi"/>
+                        </w:rPr>
+                        <w:t>In charge to create user management dashboard</w:t>
+                      </w:r>
+                    </w:p>
+                    <w:p>
+                      <w:pPr>
+                        <w:pStyle w:val="ListParagraph"/>
+                        <w:widowControl w:val="0"/>
+                        <w:numPr>
+                          <w:ilvl w:val="0"/>
+                          <w:numId w:val="7"/>
+                        </w:numPr>
+                        <w:tabs>
+                          <w:tab w:val="left" w:pos="863"/>
+                        </w:tabs>
+                        <w:autoSpaceDE w:val="0"/>
+                        <w:autoSpaceDN w:val="0"/>
+                        <w:spacing w:after="0" w:line="242" w:lineRule="auto"/>
+                        <w:ind w:right="101"/>
+                        <w:contextualSpacing w:val="0"/>
+                        <w:jc w:val="both"/>
+                        <w:rPr>
+                          <w:rFonts w:cstheme="minorHAnsi"/>
+                        </w:rPr>
+                      </w:pPr>
+                      <w:r>
+                        <w:rPr>
+                          <w:rFonts w:cstheme="minorHAnsi"/>
+                        </w:rPr>
+                        <w:t xml:space="preserve">In charge to create gateway open </w:t>
+                      </w:r>
+                      <w:proofErr w:type="spellStart"/>
+                      <w:r>
+                        <w:rPr>
+                          <w:rFonts w:cstheme="minorHAnsi"/>
+                        </w:rPr>
+                        <w:t>api</w:t>
+                      </w:r>
+                      <w:proofErr w:type="spellEnd"/>
+                    </w:p>
+                    <w:p>
+                      <w:pPr>
+                        <w:pStyle w:val="ListParagraph"/>
+                        <w:widowControl w:val="0"/>
+                        <w:tabs>
+                          <w:tab w:val="left" w:pos="863"/>
+                        </w:tabs>
+                        <w:autoSpaceDE w:val="0"/>
+                        <w:autoSpaceDN w:val="0"/>
+                        <w:spacing w:after="0" w:line="240" w:lineRule="auto"/>
+                        <w:ind w:right="99"/>
+                        <w:contextualSpacing w:val="0"/>
+                        <w:jc w:val="both"/>
+                        <w:rPr>
+                          <w:rFonts w:cstheme="minorHAnsi"/>
+                        </w:rPr>
+                      </w:pPr>
+                    </w:p>
+                    <w:p>
+                      <w:pPr>
+                        <w:pStyle w:val="NoSpacing"/>
+                        <w:jc w:val="both"/>
+                      </w:pPr>
+                    </w:p>
+                    <w:p>
+                      <w:pPr>
+                        <w:pStyle w:val="NoSpacing"/>
+                        <w:jc w:val="both"/>
+                      </w:pPr>
+                    </w:p>
+                    <w:p>
+                      <w:pPr>
+                        <w:pStyle w:val="NoSpacing"/>
+                        <w:jc w:val="both"/>
+                        <w:rPr>
+                          <w:b/>
+                          <w:bCs/>
+                        </w:rPr>
+                      </w:pPr>
+                      <w:r>
+                        <w:t>2012-</w:t>
+                      </w:r>
+                      <w:r>
+                        <w:t>2022</w:t>
+                      </w:r>
+                      <w:r>
+                        <w:tab/>
+                      </w:r>
+                      <w:proofErr w:type="spellStart"/>
+                      <w:r>
+                        <w:rPr>
+                          <w:b/>
+                          <w:bCs/>
+                        </w:rPr>
+                        <w:t>Realta</w:t>
+                      </w:r>
+                      <w:proofErr w:type="spellEnd"/>
+                      <w:r>
+                        <w:rPr>
+                          <w:b/>
+                          <w:bCs/>
+                        </w:rPr>
+                        <w:t xml:space="preserve"> </w:t>
+                      </w:r>
+                      <w:proofErr w:type="spellStart"/>
+                      <w:r>
+                        <w:rPr>
+                          <w:b/>
+                          <w:bCs/>
+                        </w:rPr>
+                        <w:t>Chakradarma</w:t>
+                      </w:r>
+                      <w:proofErr w:type="spellEnd"/>
+                      <w:r>
+                        <w:rPr>
+                          <w:b/>
+                          <w:bCs/>
+                        </w:rPr>
+                        <w:t>, PT</w:t>
+                      </w:r>
+                    </w:p>
+                    <w:p>
+                      <w:pPr>
+                        <w:pStyle w:val="NoSpacing"/>
+                        <w:ind w:left="720" w:firstLine="720"/>
+                        <w:jc w:val="both"/>
+                      </w:pPr>
+                      <w:r>
+                        <w:t xml:space="preserve">Consultant </w:t>
+                      </w:r>
+                      <w:r>
+                        <w:t xml:space="preserve">IT </w:t>
+                      </w:r>
+                      <w:r>
+                        <w:t>of HRIS System, as Asst. Manager</w:t>
+                      </w:r>
+                    </w:p>
+                    <w:p>
+                      <w:pPr>
+                        <w:pStyle w:val="NoSpacing"/>
+                        <w:rPr>
+                          <w:u w:val="single"/>
+                        </w:rPr>
+                      </w:pPr>
+                      <w:r>
+                        <w:rPr>
+                          <w:u w:val="single"/>
+                        </w:rPr>
+                        <w:t>Job Desk</w:t>
+                      </w:r>
+                    </w:p>
+                    <w:p>
+                      <w:pPr>
+                        <w:pStyle w:val="ListParagraph"/>
+                        <w:widowControl w:val="0"/>
+                        <w:numPr>
+                          <w:ilvl w:val="0"/>
+                          <w:numId w:val="7"/>
+                        </w:numPr>
+                        <w:tabs>
+                          <w:tab w:val="left" w:pos="863"/>
+                        </w:tabs>
+                        <w:autoSpaceDE w:val="0"/>
+                        <w:autoSpaceDN w:val="0"/>
+                        <w:spacing w:after="0" w:line="242" w:lineRule="auto"/>
+                        <w:ind w:right="101"/>
+                        <w:contextualSpacing w:val="0"/>
+                        <w:jc w:val="both"/>
+                        <w:rPr>
+                          <w:rFonts w:cstheme="minorHAnsi"/>
+                        </w:rPr>
+                      </w:pPr>
+                      <w:r>
+                        <w:rPr>
+                          <w:rFonts w:cstheme="minorHAnsi"/>
+                        </w:rPr>
+                        <w:t xml:space="preserve">Leading whole team to make sure all process on schedule </w:t>
+                      </w:r>
+                    </w:p>
+                    <w:p>
+                      <w:pPr>
+                        <w:pStyle w:val="ListParagraph"/>
+                        <w:widowControl w:val="0"/>
+                        <w:numPr>
+                          <w:ilvl w:val="0"/>
+                          <w:numId w:val="7"/>
+                        </w:numPr>
+                        <w:tabs>
+                          <w:tab w:val="left" w:pos="863"/>
+                        </w:tabs>
+                        <w:autoSpaceDE w:val="0"/>
+                        <w:autoSpaceDN w:val="0"/>
+                        <w:spacing w:after="0" w:line="242" w:lineRule="auto"/>
+                        <w:ind w:right="101"/>
+                        <w:contextualSpacing w:val="0"/>
+                        <w:jc w:val="both"/>
+                        <w:rPr>
+                          <w:rFonts w:cstheme="minorHAnsi"/>
+                        </w:rPr>
+                      </w:pPr>
+                      <w:r>
+                        <w:rPr>
+                          <w:rFonts w:cstheme="minorHAnsi"/>
+                        </w:rPr>
                         <w:t xml:space="preserve">Conduct business and </w:t>
                       </w:r>
                       <w:r>
@@ -3833,454 +4209,6 @@
                         <w:pStyle w:val="NoSpacing"/>
                         <w:jc w:val="both"/>
                       </w:pPr>
-                    </w:p>
-                    <w:p>
-                      <w:pPr>
-                        <w:pStyle w:val="NoSpacing"/>
-                        <w:jc w:val="both"/>
-                      </w:pPr>
-                      <w:r>
-                        <w:t>2009</w:t>
-                      </w:r>
-                      <w:r>
-                        <w:t>-</w:t>
-                      </w:r>
-                      <w:r>
-                        <w:t>2012</w:t>
-                      </w:r>
-                      <w:r>
-                        <w:tab/>
-                      </w:r>
-                      <w:proofErr w:type="spellStart"/>
-                      <w:r>
-                        <w:rPr>
-                          <w:b/>
-                          <w:bCs/>
-                        </w:rPr>
-                        <w:t>Brawijaya</w:t>
-                      </w:r>
-                      <w:proofErr w:type="spellEnd"/>
-                      <w:r>
-                        <w:rPr>
-                          <w:b/>
-                          <w:bCs/>
-                        </w:rPr>
-                        <w:t xml:space="preserve"> Women &amp; Children Hospital</w:t>
-                      </w:r>
-                      <w:r>
-                        <w:tab/>
-                      </w:r>
-                    </w:p>
-                    <w:p>
-                      <w:pPr>
-                        <w:pStyle w:val="NoSpacing"/>
-                        <w:jc w:val="both"/>
-                      </w:pPr>
-                      <w:r>
-                        <w:tab/>
-                      </w:r>
-                      <w:r>
-                        <w:tab/>
-                        <w:t>Finance Staff</w:t>
-                      </w:r>
-                    </w:p>
-                    <w:p>
-                      <w:pPr>
-                        <w:pStyle w:val="NoSpacing"/>
-                        <w:jc w:val="both"/>
-                        <w:rPr>
-                          <w:u w:val="single"/>
-                        </w:rPr>
-                      </w:pPr>
-                      <w:r>
-                        <w:rPr>
-                          <w:u w:val="single"/>
-                        </w:rPr>
-                        <w:t>Job Desk</w:t>
-                      </w:r>
-                    </w:p>
-                    <w:p>
-                      <w:pPr>
-                        <w:pStyle w:val="ListParagraph"/>
-                        <w:widowControl w:val="0"/>
-                        <w:numPr>
-                          <w:ilvl w:val="0"/>
-                          <w:numId w:val="8"/>
-                        </w:numPr>
-                        <w:tabs>
-                          <w:tab w:val="left" w:pos="829"/>
-                          <w:tab w:val="left" w:pos="830"/>
-                        </w:tabs>
-                        <w:autoSpaceDE w:val="0"/>
-                        <w:autoSpaceDN w:val="0"/>
-                        <w:spacing w:after="0" w:line="279" w:lineRule="exact"/>
-                        <w:contextualSpacing w:val="0"/>
-                        <w:rPr>
-                          <w:rFonts w:cstheme="minorHAnsi"/>
-                        </w:rPr>
-                      </w:pPr>
-                      <w:r>
-                        <w:rPr>
-                          <w:rFonts w:cstheme="minorHAnsi"/>
-                        </w:rPr>
-                        <w:t>Manage Petty Cash and Cash on</w:t>
-                      </w:r>
-                      <w:r>
-                        <w:rPr>
-                          <w:rFonts w:cstheme="minorHAnsi"/>
-                          <w:spacing w:val="-16"/>
-                        </w:rPr>
-                        <w:t xml:space="preserve"> </w:t>
-                      </w:r>
-                      <w:r>
-                        <w:rPr>
-                          <w:rFonts w:cstheme="minorHAnsi"/>
-                        </w:rPr>
-                        <w:t>Bank</w:t>
-                      </w:r>
-                    </w:p>
-                    <w:p>
-                      <w:pPr>
-                        <w:pStyle w:val="ListParagraph"/>
-                        <w:widowControl w:val="0"/>
-                        <w:numPr>
-                          <w:ilvl w:val="0"/>
-                          <w:numId w:val="8"/>
-                        </w:numPr>
-                        <w:tabs>
-                          <w:tab w:val="left" w:pos="829"/>
-                          <w:tab w:val="left" w:pos="830"/>
-                        </w:tabs>
-                        <w:autoSpaceDE w:val="0"/>
-                        <w:autoSpaceDN w:val="0"/>
-                        <w:spacing w:after="0" w:line="279" w:lineRule="exact"/>
-                        <w:contextualSpacing w:val="0"/>
-                        <w:rPr>
-                          <w:rFonts w:cstheme="minorHAnsi"/>
-                        </w:rPr>
-                      </w:pPr>
-                      <w:r>
-                        <w:rPr>
-                          <w:rFonts w:cstheme="minorHAnsi"/>
-                        </w:rPr>
-                        <w:t xml:space="preserve">Manage </w:t>
-                      </w:r>
-                      <w:r>
-                        <w:rPr>
-                          <w:rFonts w:cstheme="minorHAnsi"/>
-                        </w:rPr>
-                        <w:t>AP Payment</w:t>
-                      </w:r>
-                    </w:p>
-                    <w:p>
-                      <w:pPr>
-                        <w:pStyle w:val="ListParagraph"/>
-                        <w:widowControl w:val="0"/>
-                        <w:numPr>
-                          <w:ilvl w:val="0"/>
-                          <w:numId w:val="8"/>
-                        </w:numPr>
-                        <w:tabs>
-                          <w:tab w:val="left" w:pos="829"/>
-                          <w:tab w:val="left" w:pos="830"/>
-                        </w:tabs>
-                        <w:autoSpaceDE w:val="0"/>
-                        <w:autoSpaceDN w:val="0"/>
-                        <w:spacing w:after="0" w:line="279" w:lineRule="exact"/>
-                        <w:contextualSpacing w:val="0"/>
-                        <w:rPr>
-                          <w:rFonts w:cstheme="minorHAnsi"/>
-                        </w:rPr>
-                      </w:pPr>
-                      <w:r>
-                        <w:rPr>
-                          <w:rFonts w:cstheme="minorHAnsi"/>
-                        </w:rPr>
-                        <w:t xml:space="preserve">Daily </w:t>
-                      </w:r>
-                      <w:r>
-                        <w:rPr>
-                          <w:rFonts w:cstheme="minorHAnsi"/>
-                        </w:rPr>
-                        <w:t xml:space="preserve">Audit </w:t>
-                      </w:r>
-                      <w:r>
-                        <w:rPr>
-                          <w:rFonts w:cstheme="minorHAnsi"/>
-                        </w:rPr>
-                        <w:t xml:space="preserve">income </w:t>
-                      </w:r>
-                      <w:r>
-                        <w:rPr>
-                          <w:rFonts w:cstheme="minorHAnsi"/>
-                        </w:rPr>
-                        <w:t xml:space="preserve">report </w:t>
-                      </w:r>
-                      <w:r>
-                        <w:rPr>
-                          <w:rFonts w:cstheme="minorHAnsi"/>
-                        </w:rPr>
-                        <w:t xml:space="preserve">to </w:t>
-                      </w:r>
-                      <w:r>
-                        <w:rPr>
-                          <w:rFonts w:cstheme="minorHAnsi"/>
-                        </w:rPr>
-                        <w:t>cashier team</w:t>
-                      </w:r>
-                      <w:r>
-                        <w:rPr>
-                          <w:rFonts w:cstheme="minorHAnsi"/>
-                        </w:rPr>
-                        <w:t xml:space="preserve"> </w:t>
-                      </w:r>
-                    </w:p>
-                    <w:p>
-                      <w:pPr>
-                        <w:pStyle w:val="ListParagraph"/>
-                        <w:tabs>
-                          <w:tab w:val="left" w:pos="829"/>
-                          <w:tab w:val="left" w:pos="830"/>
-                        </w:tabs>
-                        <w:spacing w:line="279" w:lineRule="exact"/>
-                        <w:rPr>
-                          <w:rFonts w:cstheme="minorHAnsi"/>
-                        </w:rPr>
-                      </w:pPr>
-                      <w:proofErr w:type="gramStart"/>
-                      <w:r>
-                        <w:rPr>
-                          <w:rFonts w:cstheme="minorHAnsi"/>
-                        </w:rPr>
-                        <w:t>Ex :</w:t>
-                      </w:r>
-                      <w:proofErr w:type="gramEnd"/>
-                      <w:r>
-                        <w:rPr>
-                          <w:rFonts w:cstheme="minorHAnsi"/>
-                        </w:rPr>
-                        <w:t xml:space="preserve"> </w:t>
-                      </w:r>
-                      <w:r>
-                        <w:rPr>
-                          <w:rFonts w:cstheme="minorHAnsi"/>
-                        </w:rPr>
-                        <w:t>EDC Machine</w:t>
-                      </w:r>
-                      <w:r>
-                        <w:rPr>
-                          <w:rFonts w:cstheme="minorHAnsi"/>
-                        </w:rPr>
-                        <w:t xml:space="preserve"> report </w:t>
-                      </w:r>
-                      <w:r>
-                        <w:rPr>
-                          <w:rFonts w:cstheme="minorHAnsi"/>
-                        </w:rPr>
-                        <w:t>,</w:t>
-                      </w:r>
-                      <w:r>
-                        <w:rPr>
-                          <w:rFonts w:cstheme="minorHAnsi"/>
-                        </w:rPr>
-                        <w:t xml:space="preserve"> cash on cashier</w:t>
-                      </w:r>
-                    </w:p>
-                    <w:p>
-                      <w:pPr>
-                        <w:pStyle w:val="ListParagraph"/>
-                        <w:widowControl w:val="0"/>
-                        <w:numPr>
-                          <w:ilvl w:val="0"/>
-                          <w:numId w:val="8"/>
-                        </w:numPr>
-                        <w:tabs>
-                          <w:tab w:val="left" w:pos="829"/>
-                          <w:tab w:val="left" w:pos="830"/>
-                        </w:tabs>
-                        <w:autoSpaceDE w:val="0"/>
-                        <w:autoSpaceDN w:val="0"/>
-                        <w:spacing w:after="0" w:line="279" w:lineRule="exact"/>
-                        <w:contextualSpacing w:val="0"/>
-                        <w:rPr>
-                          <w:rFonts w:cstheme="minorHAnsi"/>
-                        </w:rPr>
-                      </w:pPr>
-                      <w:r>
-                        <w:rPr>
-                          <w:rFonts w:cstheme="minorHAnsi"/>
-                        </w:rPr>
-                        <w:t>Manage Billing /</w:t>
-                      </w:r>
-                      <w:r>
-                        <w:rPr>
-                          <w:rFonts w:cstheme="minorHAnsi"/>
-                          <w:spacing w:val="-9"/>
-                        </w:rPr>
-                        <w:t xml:space="preserve"> </w:t>
-                      </w:r>
-                      <w:r>
-                        <w:rPr>
-                          <w:rFonts w:cstheme="minorHAnsi"/>
-                        </w:rPr>
-                        <w:t>invoicing</w:t>
-                      </w:r>
-                      <w:r>
-                        <w:rPr>
-                          <w:rFonts w:cstheme="minorHAnsi"/>
-                        </w:rPr>
-                        <w:t xml:space="preserve"> and AR Payment</w:t>
-                      </w:r>
-                    </w:p>
-                    <w:p>
-                      <w:pPr>
-                        <w:pStyle w:val="NoSpacing"/>
-                        <w:jc w:val="both"/>
-                      </w:pPr>
-                    </w:p>
-                    <w:p>
-                      <w:pPr>
-                        <w:pStyle w:val="NoSpacing"/>
-                        <w:jc w:val="both"/>
-                      </w:pPr>
-                      <w:r>
-                        <w:t>20</w:t>
-                      </w:r>
-                      <w:r>
-                        <w:t>07</w:t>
-                      </w:r>
-                      <w:r>
-                        <w:t>-200</w:t>
-                      </w:r>
-                      <w:r>
-                        <w:t>8</w:t>
-                      </w:r>
-                      <w:r>
-                        <w:tab/>
-                      </w:r>
-                      <w:r>
-                        <w:rPr>
-                          <w:b/>
-                          <w:bCs/>
-                        </w:rPr>
-                        <w:t xml:space="preserve">PT Gloria </w:t>
-                      </w:r>
-                      <w:proofErr w:type="spellStart"/>
-                      <w:r>
-                        <w:rPr>
-                          <w:b/>
-                          <w:bCs/>
-                        </w:rPr>
-                        <w:t>Origita</w:t>
-                      </w:r>
-                      <w:proofErr w:type="spellEnd"/>
-                      <w:r>
-                        <w:rPr>
-                          <w:b/>
-                          <w:bCs/>
-                        </w:rPr>
-                        <w:t xml:space="preserve"> Cosmetics (</w:t>
-                      </w:r>
-                      <w:proofErr w:type="spellStart"/>
-                      <w:r>
-                        <w:rPr>
-                          <w:b/>
-                          <w:bCs/>
-                        </w:rPr>
-                        <w:t>Purbasari</w:t>
-                      </w:r>
-                      <w:proofErr w:type="spellEnd"/>
-                      <w:r>
-                        <w:rPr>
-                          <w:b/>
-                          <w:bCs/>
-                        </w:rPr>
-                        <w:t>)</w:t>
-                      </w:r>
-                      <w:r>
-                        <w:tab/>
-                      </w:r>
-                    </w:p>
-                    <w:p>
-                      <w:pPr>
-                        <w:pStyle w:val="NoSpacing"/>
-                        <w:jc w:val="both"/>
-                      </w:pPr>
-                      <w:r>
-                        <w:tab/>
-                      </w:r>
-                      <w:r>
-                        <w:tab/>
-                        <w:t>Accounting Staff</w:t>
-                      </w:r>
-                    </w:p>
-                    <w:p>
-                      <w:pPr>
-                        <w:pStyle w:val="NoSpacing"/>
-                        <w:jc w:val="both"/>
-                        <w:rPr>
-                          <w:u w:val="single"/>
-                        </w:rPr>
-                      </w:pPr>
-                      <w:r>
-                        <w:rPr>
-                          <w:u w:val="single"/>
-                        </w:rPr>
-                        <w:t xml:space="preserve">Job Desk  </w:t>
-                      </w:r>
-                    </w:p>
-                    <w:p>
-                      <w:pPr>
-                        <w:pStyle w:val="NoSpacing"/>
-                        <w:numPr>
-                          <w:ilvl w:val="0"/>
-                          <w:numId w:val="5"/>
-                        </w:numPr>
-                        <w:jc w:val="both"/>
-                      </w:pPr>
-                      <w:r>
-                        <w:t>Manage A</w:t>
-                      </w:r>
-                      <w:r>
-                        <w:t>P and AR Payment</w:t>
-                      </w:r>
-                    </w:p>
-                    <w:p>
-                      <w:pPr>
-                        <w:pStyle w:val="NoSpacing"/>
-                        <w:numPr>
-                          <w:ilvl w:val="0"/>
-                          <w:numId w:val="5"/>
-                        </w:numPr>
-                        <w:jc w:val="both"/>
-                      </w:pPr>
-                      <w:r>
-                        <w:t xml:space="preserve">Invoicing &amp; Incentive / bonus </w:t>
-                      </w:r>
-                      <w:proofErr w:type="spellStart"/>
-                      <w:r>
-                        <w:t>calcuation</w:t>
-                      </w:r>
-                      <w:proofErr w:type="spellEnd"/>
-                    </w:p>
-                    <w:p>
-                      <w:pPr>
-                        <w:pStyle w:val="NoSpacing"/>
-                        <w:numPr>
-                          <w:ilvl w:val="0"/>
-                          <w:numId w:val="5"/>
-                        </w:numPr>
-                        <w:jc w:val="both"/>
-                      </w:pPr>
-                      <w:r>
-                        <w:t>Stock Aud</w:t>
-                      </w:r>
-                      <w:r>
-                        <w:t>i</w:t>
-                      </w:r>
-                      <w:r>
-                        <w:t>t</w:t>
-                      </w:r>
                     </w:p>
                     <w:p>
                       <w:pPr>
@@ -4364,13 +4292,13 @@
                     <pic:cNvPicPr/>
                   </pic:nvPicPr>
                   <pic:blipFill>
-                    <a:blip r:embed="rId21" cstate="print">
+                    <a:blip r:embed="rId24" cstate="print">
                       <a:extLst>
                         <a:ext uri="{28A0092B-C50C-407E-A947-70E740481C1C}">
                           <a14:useLocalDpi xmlns:a14="http://schemas.microsoft.com/office/drawing/2010/main" val="0"/>
                         </a:ext>
                         <a:ext uri="{96DAC541-7B7A-43D3-8B79-37D633B846F1}">
-                          <asvg:svgBlip xmlns:asvg="http://schemas.microsoft.com/office/drawing/2016/SVG/main" r:embed="rId22"/>
+                          <asvg:svgBlip xmlns:asvg="http://schemas.microsoft.com/office/drawing/2016/SVG/main" r:embed="rId25"/>
                         </a:ext>
                       </a:extLst>
                     </a:blip>
@@ -4559,13 +4487,13 @@
                           </pic:cNvPicPr>
                         </pic:nvPicPr>
                         <pic:blipFill>
-                          <a:blip r:embed="rId23" cstate="print">
+                          <a:blip r:embed="rId26" cstate="print">
                             <a:extLst>
                               <a:ext uri="{28A0092B-C50C-407E-A947-70E740481C1C}">
                                 <a14:useLocalDpi xmlns:a14="http://schemas.microsoft.com/office/drawing/2010/main" val="0"/>
                               </a:ext>
                               <a:ext uri="{96DAC541-7B7A-43D3-8B79-37D633B846F1}">
-                                <asvg:svgBlip xmlns:asvg="http://schemas.microsoft.com/office/drawing/2016/SVG/main" r:embed="rId24"/>
+                                <asvg:svgBlip xmlns:asvg="http://schemas.microsoft.com/office/drawing/2016/SVG/main" r:embed="rId27"/>
                               </a:ext>
                             </a:extLst>
                           </a:blip>
@@ -4611,16 +4539,51 @@
                             <w:p>
                               <w:pPr>
                                 <w:jc w:val="both"/>
+                                <w:rPr>
+                                  <w:rFonts w:cstheme="minorHAnsi"/>
+                                </w:rPr>
                               </w:pPr>
                               <w:r>
-                                <w:t>Professional HRIS System Consultant with 10 years experience</w:t>
+                                <w:t>Full</w:t>
                               </w:r>
                               <w:r>
-                                <w:t>s</w:t>
+                                <w:t xml:space="preserve"> stack </w:t>
                               </w:r>
                               <w:r>
-                                <w:t>.</w:t>
+                                <w:t xml:space="preserve">developer in payment gateway company, understand open API </w:t>
                               </w:r>
+                              <w:r>
+                                <w:rPr>
+                                  <w:rFonts w:cstheme="minorHAnsi"/>
+                                </w:rPr>
+                                <w:t xml:space="preserve">with </w:t>
+                              </w:r>
+                              <w:r>
+                                <w:rPr>
+                                  <w:rFonts w:cstheme="minorHAnsi"/>
+                                </w:rPr>
+                                <w:t>SNAP (</w:t>
+                              </w:r>
+                              <w:r>
+                                <w:rPr>
+                                  <w:rFonts w:cstheme="minorHAnsi"/>
+                                </w:rPr>
+                                <w:t>Standard</w:t>
+                              </w:r>
+                              <w:r>
+                                <w:rPr>
+                                  <w:rFonts w:cstheme="minorHAnsi"/>
+                                </w:rPr>
+                                <w:t xml:space="preserve"> Nasional Open API) </w:t>
+                              </w:r>
+                            </w:p>
+                            <w:p>
+                              <w:pPr>
+                                <w:jc w:val="both"/>
+                                <w:rPr>
+                                  <w:rFonts w:cstheme="minorHAnsi"/>
+                                </w:rPr>
+                              </w:pPr>
                             </w:p>
                             <w:p>
                               <w:pPr>
@@ -4630,61 +4593,29 @@
                                 <w:t>Experience</w:t>
                               </w:r>
                               <w:r>
-                                <w:t xml:space="preserve"> </w:t>
+                                <w:t xml:space="preserve"> in Business Analyst</w:t>
                               </w:r>
                               <w:r>
-                                <w:t>in Business Analyst</w:t>
+                                <w:t xml:space="preserve"> / </w:t>
                               </w:r>
                               <w:r>
-                                <w:t>, Data Analyst</w:t>
+                                <w:t xml:space="preserve">Project Manager, with knowledge </w:t>
                               </w:r>
                               <w:r>
-                                <w:t xml:space="preserve"> and </w:t>
+                                <w:t xml:space="preserve">payment gateway </w:t>
                               </w:r>
                               <w:r>
-                                <w:t xml:space="preserve">Implementation </w:t>
+                                <w:t xml:space="preserve">system, HRIS </w:t>
                               </w:r>
                               <w:r>
-                                <w:t>Project Manager</w:t>
-                              </w:r>
-                            </w:p>
-                            <w:p>
-                              <w:pPr>
-                                <w:jc w:val="both"/>
-                              </w:pPr>
-                              <w:r>
-                                <w:t>Experience</w:t>
+                                <w:t xml:space="preserve">and tax pph21 </w:t>
                               </w:r>
                               <w:r>
-                                <w:t xml:space="preserve"> in SQL Queries in MS SQL and Postgres SQL, Excel, and JavaScript Program (NodeJS, </w:t>
-                              </w:r>
-                              <w:proofErr w:type="spellStart"/>
-                              <w:r>
-                                <w:t>Vue</w:t>
+                                <w:t>system</w:t>
                               </w:r>
                               <w:r>
-                                <w:t>JS</w:t>
+                                <w:t xml:space="preserve"> and finance system</w:t>
                               </w:r>
-                              <w:proofErr w:type="spellEnd"/>
-                              <w:r>
-                                <w:t>, ReactJS)</w:t>
-                              </w:r>
-                            </w:p>
-                            <w:p>
-                              <w:pPr>
-                                <w:jc w:val="both"/>
-                              </w:pPr>
-                              <w:r>
-                                <w:t>Experience</w:t>
-                              </w:r>
-                              <w:r>
-                                <w:t xml:space="preserve"> in accounting and finance </w:t>
-                              </w:r>
-                            </w:p>
-                            <w:p>
-                              <w:pPr>
-                                <w:jc w:val="both"/>
-                              </w:pPr>
                             </w:p>
                           </w:txbxContent>
                         </wps:txbx>
@@ -4703,7 +4634,7 @@
           </mc:Choice>
           <mc:Fallback>
             <w:pict>
-              <v:group w14:anchorId="7EFC711C" id="Group 19" o:spid="_x0000_s1039" style="position:absolute;margin-left:-24pt;margin-top:11.95pt;width:198.8pt;height:213.75pt;z-index:251691008;mso-height-relative:margin" coordsize="25247,27150" o:gfxdata="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">
+              <v:group w14:anchorId="7EFC711C" id="Group 19" o:spid="_x0000_s1039" style="position:absolute;margin-left:-24pt;margin-top:11.95pt;width:198.8pt;height:213.75pt;z-index:251691008;mso-height-relative:margin" coordsize="25247,27150" o:gfxdata="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">
                 <v:group id="Group 194" o:spid="_x0000_s1040" style="position:absolute;left:2571;top:285;width:22676;height:3334" coordsize="23774,3562" o:gfxdata="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">
                   <v:shape id="_x0000_s1041" type="#_x0000_t202" style="position:absolute;width:23774;height:3562;visibility:visible;mso-wrap-style:square;v-text-anchor:top" o:gfxdata="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" stroked="f">
                     <v:textbox>
@@ -4748,8 +4679,8 @@
                     <v:stroke joinstyle="miter"/>
                   </v:line>
                 </v:group>
-                <v:shape id="Graphic 218" o:spid="_x0000_s1043" type="#_x0000_t75" alt="User" style="position:absolute;width:3200;height:3200;visibility:visible;mso-wrap-style:square" o:gfxdata="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">
-                  <v:imagedata r:id="rId25" o:title="User"/>
+                <v:shape id="Graphic 218" o:spid="_x0000_s1043" type="#_x0000_t75" alt="User" style="position:absolute;width:3200;height:3200;visibility:visible;mso-wrap-style:square" o:gfxdata="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">
+                  <v:imagedata r:id="rId28" o:title="User"/>
                 </v:shape>
                 <v:shape id="_x0000_s1044" type="#_x0000_t202" style="position:absolute;left:190;top:3810;width:24994;height:23340;visibility:visible;mso-wrap-style:square;v-text-anchor:top" o:gfxdata="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" stroked="f">
                   <v:textbox>
@@ -4757,16 +4688,51 @@
                       <w:p>
                         <w:pPr>
                           <w:jc w:val="both"/>
+                          <w:rPr>
+                            <w:rFonts w:cstheme="minorHAnsi"/>
+                          </w:rPr>
                         </w:pPr>
                         <w:r>
-                          <w:t>Professional HRIS System Consultant with 10 years experience</w:t>
+                          <w:t>Full</w:t>
                         </w:r>
                         <w:r>
-                          <w:t>s</w:t>
+                          <w:t xml:space="preserve"> stack </w:t>
                         </w:r>
                         <w:r>
-                          <w:t>.</w:t>
+                          <w:t xml:space="preserve">developer in payment gateway company, understand open API </w:t>
                         </w:r>
+                        <w:r>
+                          <w:rPr>
+                            <w:rFonts w:cstheme="minorHAnsi"/>
+                          </w:rPr>
+                          <w:t xml:space="preserve">with </w:t>
+                        </w:r>
+                        <w:r>
+                          <w:rPr>
+                            <w:rFonts w:cstheme="minorHAnsi"/>
+                          </w:rPr>
+                          <w:t>SNAP (</w:t>
+                        </w:r>
+                        <w:r>
+                          <w:rPr>
+                            <w:rFonts w:cstheme="minorHAnsi"/>
+                          </w:rPr>
+                          <w:t>Standard</w:t>
+                        </w:r>
+                        <w:r>
+                          <w:rPr>
+                            <w:rFonts w:cstheme="minorHAnsi"/>
+                          </w:rPr>
+                          <w:t xml:space="preserve"> Nasional Open API) </w:t>
+                        </w:r>
+                      </w:p>
+                      <w:p>
+                        <w:pPr>
+                          <w:jc w:val="both"/>
+                          <w:rPr>
+                            <w:rFonts w:cstheme="minorHAnsi"/>
+                          </w:rPr>
+                        </w:pPr>
                       </w:p>
                       <w:p>
                         <w:pPr>
@@ -4776,61 +4742,32 @@
                           <w:t>Experience</w:t>
                         </w:r>
                         <w:r>
-                          <w:t xml:space="preserve"> </w:t>
+                          <w:t xml:space="preserve"> in Business Analyst</w:t>
                         </w:r>
                         <w:r>
-                          <w:t>in Business Analyst</w:t>
-                        </w:r>
-                        <w:r>
-                          <w:t>, Data Analyst</w:t>
-                        </w:r>
-                        <w:r>
-                          <w:t xml:space="preserve"> and </w:t>
-                        </w:r>
-                        <w:r>
-                          <w:t xml:space="preserve">Implementation </w:t>
+                          <w:t xml:space="preserve"> / </w:t>
                         </w:r>
                         <w:r>
                           <w:t>Project Manager</w:t>
                         </w:r>
-                      </w:p>
-                      <w:p>
-                        <w:pPr>
-                          <w:jc w:val="both"/>
-                        </w:pPr>
                         <w:r>
-                          <w:t>Experience</w:t>
+                          <w:t xml:space="preserve">, with knowledge </w:t>
                         </w:r>
                         <w:r>
-                          <w:t xml:space="preserve"> in SQL Queries in MS SQL and Postgres SQL, Excel, and JavaScript Program (NodeJS, </w:t>
-                        </w:r>
-                        <w:proofErr w:type="spellStart"/>
-                        <w:r>
-                          <w:t>Vue</w:t>
+                          <w:t xml:space="preserve">payment gateway </w:t>
                         </w:r>
                         <w:r>
-                          <w:t>JS</w:t>
-                        </w:r>
-                        <w:proofErr w:type="spellEnd"/>
-                        <w:r>
-                          <w:t>, ReactJS)</w:t>
-                        </w:r>
-                      </w:p>
-                      <w:p>
-                        <w:pPr>
-                          <w:jc w:val="both"/>
-                        </w:pPr>
-                        <w:r>
-                          <w:t>Experience</w:t>
+                          <w:t xml:space="preserve">system, HRIS </w:t>
                         </w:r>
                         <w:r>
-                          <w:t xml:space="preserve"> in accounting and finance </w:t>
+                          <w:t xml:space="preserve">and tax pph21 </w:t>
                         </w:r>
-                      </w:p>
-                      <w:p>
-                        <w:pPr>
-                          <w:jc w:val="both"/>
-                        </w:pPr>
+                        <w:r>
+                          <w:t>system</w:t>
+                        </w:r>
+                        <w:r>
+                          <w:t xml:space="preserve"> and finance system</w:t>
+                        </w:r>
                       </w:p>
                     </w:txbxContent>
                   </v:textbox>
@@ -5013,13 +4950,13 @@
                           </pic:cNvPicPr>
                         </pic:nvPicPr>
                         <pic:blipFill>
-                          <a:blip r:embed="rId26" cstate="print">
+                          <a:blip r:embed="rId29" cstate="print">
                             <a:extLst>
                               <a:ext uri="{28A0092B-C50C-407E-A947-70E740481C1C}">
                                 <a14:useLocalDpi xmlns:a14="http://schemas.microsoft.com/office/drawing/2010/main" val="0"/>
                               </a:ext>
                               <a:ext uri="{96DAC541-7B7A-43D3-8B79-37D633B846F1}">
-                                <asvg:svgBlip xmlns:asvg="http://schemas.microsoft.com/office/drawing/2016/SVG/main" r:embed="rId27"/>
+                                <asvg:svgBlip xmlns:asvg="http://schemas.microsoft.com/office/drawing/2016/SVG/main" r:embed="rId30"/>
                               </a:ext>
                             </a:extLst>
                           </a:blip>
@@ -5086,93 +5023,6 @@
                                   <w:sz w:val="22"/>
                                   <w:szCs w:val="22"/>
                                 </w:rPr>
-                                <w:t xml:space="preserve">Certificate of </w:t>
-                              </w:r>
-                              <w:proofErr w:type="spellStart"/>
-                              <w:r>
-                                <w:rPr>
-                                  <w:rFonts w:asciiTheme="minorHAnsi" w:hAnsiTheme="minorHAnsi" w:cstheme="minorHAnsi"/>
-                                  <w:color w:val="000000"/>
-                                  <w:sz w:val="22"/>
-                                  <w:szCs w:val="22"/>
-                                </w:rPr>
-                                <w:t>Accouting</w:t>
-                              </w:r>
-                              <w:proofErr w:type="spellEnd"/>
-                              <w:r>
-                                <w:rPr>
-                                  <w:rFonts w:asciiTheme="minorHAnsi" w:hAnsiTheme="minorHAnsi" w:cstheme="minorHAnsi"/>
-                                  <w:color w:val="000000"/>
-                                  <w:sz w:val="22"/>
-                                  <w:szCs w:val="22"/>
-                                </w:rPr>
-                                <w:t xml:space="preserve"> from </w:t>
-                              </w:r>
-                              <w:proofErr w:type="spellStart"/>
-                              <w:r>
-                                <w:rPr>
-                                  <w:rFonts w:asciiTheme="minorHAnsi" w:hAnsiTheme="minorHAnsi" w:cstheme="minorHAnsi"/>
-                                  <w:color w:val="000000"/>
-                                  <w:sz w:val="22"/>
-                                  <w:szCs w:val="22"/>
-                                </w:rPr>
-                                <w:t>Ikatan</w:t>
-                              </w:r>
-                              <w:proofErr w:type="spellEnd"/>
-                              <w:r>
-                                <w:rPr>
-                                  <w:rFonts w:asciiTheme="minorHAnsi" w:hAnsiTheme="minorHAnsi" w:cstheme="minorHAnsi"/>
-                                  <w:color w:val="000000"/>
-                                  <w:sz w:val="22"/>
-                                  <w:szCs w:val="22"/>
-                                </w:rPr>
-                                <w:t xml:space="preserve"> </w:t>
-                              </w:r>
-                              <w:proofErr w:type="spellStart"/>
-                              <w:r>
-                                <w:rPr>
-                                  <w:rFonts w:asciiTheme="minorHAnsi" w:hAnsiTheme="minorHAnsi" w:cstheme="minorHAnsi"/>
-                                  <w:color w:val="000000"/>
-                                  <w:sz w:val="22"/>
-                                  <w:szCs w:val="22"/>
-                                </w:rPr>
-                                <w:t>Akuntansi</w:t>
-                              </w:r>
-                              <w:proofErr w:type="spellEnd"/>
-                              <w:r>
-                                <w:rPr>
-                                  <w:rFonts w:asciiTheme="minorHAnsi" w:hAnsiTheme="minorHAnsi" w:cstheme="minorHAnsi"/>
-                                  <w:color w:val="000000"/>
-                                  <w:sz w:val="22"/>
-                                  <w:szCs w:val="22"/>
-                                </w:rPr>
-                                <w:t xml:space="preserve"> Indonesia (IAI)</w:t>
-                              </w:r>
-                            </w:p>
-                            <w:p>
-                              <w:pPr>
-                                <w:pStyle w:val="NormalWeb"/>
-                                <w:numPr>
-                                  <w:ilvl w:val="0"/>
-                                  <w:numId w:val="6"/>
-                                </w:numPr>
-                                <w:spacing w:before="0" w:beforeAutospacing="0" w:after="0" w:afterAutospacing="0"/>
-                                <w:jc w:val="both"/>
-                                <w:textAlignment w:val="baseline"/>
-                                <w:rPr>
-                                  <w:rFonts w:asciiTheme="minorHAnsi" w:hAnsiTheme="minorHAnsi" w:cstheme="minorHAnsi"/>
-                                  <w:color w:val="000000"/>
-                                  <w:sz w:val="22"/>
-                                  <w:szCs w:val="22"/>
-                                </w:rPr>
-                              </w:pPr>
-                              <w:r>
-                                <w:rPr>
-                                  <w:rFonts w:asciiTheme="minorHAnsi" w:hAnsiTheme="minorHAnsi" w:cstheme="minorHAnsi"/>
-                                  <w:color w:val="000000"/>
-                                  <w:sz w:val="22"/>
-                                  <w:szCs w:val="22"/>
-                                </w:rPr>
                                 <w:t>Certificate of Brevet Pajak A dan B</w:t>
                               </w:r>
                             </w:p>
@@ -5195,7 +5045,7 @@
           </mc:Choice>
           <mc:Fallback>
             <w:pict>
-              <v:group w14:anchorId="21277819" id="Group 22" o:spid="_x0000_s1045" style="position:absolute;margin-left:201.75pt;margin-top:301.95pt;width:321.75pt;height:103.3pt;z-index:251711488" coordsize="40862,13119" o:gfxdata="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">
+              <v:group w14:anchorId="21277819" id="Group 22" o:spid="_x0000_s1045" style="position:absolute;margin-left:201.75pt;margin-top:301.95pt;width:321.75pt;height:103.3pt;z-index:251711488" coordsize="40862,13119" o:gfxdata="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">
                 <v:group id="Group 225" o:spid="_x0000_s1046" style="position:absolute;left:2952;width:37910;height:4857" coordsize="23774,3562" o:gfxdata="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">
                   <v:shape id="_x0000_s1047" type="#_x0000_t202" style="position:absolute;width:23774;height:3562;visibility:visible;mso-wrap-style:square;v-text-anchor:top" o:gfxdata="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" stroked="f">
                     <v:textbox>
@@ -5242,99 +5092,12 @@
                     <v:stroke joinstyle="miter"/>
                   </v:line>
                 </v:group>
-                <v:shape id="Graphic 229" o:spid="_x0000_s1049" type="#_x0000_t75" alt="Diploma roll" style="position:absolute;width:3657;height:3657;visibility:visible;mso-wrap-style:square" o:gfxdata="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">
-                  <v:imagedata r:id="rId28" o:title="Diploma roll"/>
+                <v:shape id="Graphic 229" o:spid="_x0000_s1049" type="#_x0000_t75" alt="Diploma roll" style="position:absolute;width:3657;height:3657;visibility:visible;mso-wrap-style:square" o:gfxdata="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">
+                  <v:imagedata r:id="rId31" o:title="Diploma roll"/>
                 </v:shape>
                 <v:shape id="_x0000_s1050" type="#_x0000_t202" style="position:absolute;left:285;top:4191;width:40577;height:8928;visibility:visible;mso-wrap-style:square;v-text-anchor:top" o:gfxdata="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" stroked="f">
                   <v:textbox>
                     <w:txbxContent>
-                      <w:p>
-                        <w:pPr>
-                          <w:pStyle w:val="NormalWeb"/>
-                          <w:numPr>
-                            <w:ilvl w:val="0"/>
-                            <w:numId w:val="6"/>
-                          </w:numPr>
-                          <w:spacing w:before="0" w:beforeAutospacing="0" w:after="0" w:afterAutospacing="0"/>
-                          <w:jc w:val="both"/>
-                          <w:textAlignment w:val="baseline"/>
-                          <w:rPr>
-                            <w:rFonts w:asciiTheme="minorHAnsi" w:hAnsiTheme="minorHAnsi" w:cstheme="minorHAnsi"/>
-                            <w:color w:val="000000"/>
-                            <w:sz w:val="22"/>
-                            <w:szCs w:val="22"/>
-                          </w:rPr>
-                        </w:pPr>
-                        <w:r>
-                          <w:rPr>
-                            <w:rFonts w:asciiTheme="minorHAnsi" w:hAnsiTheme="minorHAnsi" w:cstheme="minorHAnsi"/>
-                            <w:color w:val="000000"/>
-                            <w:sz w:val="22"/>
-                            <w:szCs w:val="22"/>
-                          </w:rPr>
-                          <w:t xml:space="preserve">Certificate of </w:t>
-                        </w:r>
-                        <w:proofErr w:type="spellStart"/>
-                        <w:r>
-                          <w:rPr>
-                            <w:rFonts w:asciiTheme="minorHAnsi" w:hAnsiTheme="minorHAnsi" w:cstheme="minorHAnsi"/>
-                            <w:color w:val="000000"/>
-                            <w:sz w:val="22"/>
-                            <w:szCs w:val="22"/>
-                          </w:rPr>
-                          <w:t>Accouting</w:t>
-                        </w:r>
-                        <w:proofErr w:type="spellEnd"/>
-                        <w:r>
-                          <w:rPr>
-                            <w:rFonts w:asciiTheme="minorHAnsi" w:hAnsiTheme="minorHAnsi" w:cstheme="minorHAnsi"/>
-                            <w:color w:val="000000"/>
-                            <w:sz w:val="22"/>
-                            <w:szCs w:val="22"/>
-                          </w:rPr>
-                          <w:t xml:space="preserve"> from </w:t>
-                        </w:r>
-                        <w:proofErr w:type="spellStart"/>
-                        <w:r>
-                          <w:rPr>
-                            <w:rFonts w:asciiTheme="minorHAnsi" w:hAnsiTheme="minorHAnsi" w:cstheme="minorHAnsi"/>
-                            <w:color w:val="000000"/>
-                            <w:sz w:val="22"/>
-                            <w:szCs w:val="22"/>
-                          </w:rPr>
-                          <w:t>Ikatan</w:t>
-                        </w:r>
-                        <w:proofErr w:type="spellEnd"/>
-                        <w:r>
-                          <w:rPr>
-                            <w:rFonts w:asciiTheme="minorHAnsi" w:hAnsiTheme="minorHAnsi" w:cstheme="minorHAnsi"/>
-                            <w:color w:val="000000"/>
-                            <w:sz w:val="22"/>
-                            <w:szCs w:val="22"/>
-                          </w:rPr>
-                          <w:t xml:space="preserve"> </w:t>
-                        </w:r>
-                        <w:proofErr w:type="spellStart"/>
-                        <w:r>
-                          <w:rPr>
-                            <w:rFonts w:asciiTheme="minorHAnsi" w:hAnsiTheme="minorHAnsi" w:cstheme="minorHAnsi"/>
-                            <w:color w:val="000000"/>
-                            <w:sz w:val="22"/>
-                            <w:szCs w:val="22"/>
-                          </w:rPr>
-                          <w:t>Akuntansi</w:t>
-                        </w:r>
-                        <w:proofErr w:type="spellEnd"/>
-                        <w:r>
-                          <w:rPr>
-                            <w:rFonts w:asciiTheme="minorHAnsi" w:hAnsiTheme="minorHAnsi" w:cstheme="minorHAnsi"/>
-                            <w:color w:val="000000"/>
-                            <w:sz w:val="22"/>
-                            <w:szCs w:val="22"/>
-                          </w:rPr>
-                          <w:t xml:space="preserve"> Indonesia (IAI)</w:t>
-                        </w:r>
-                      </w:p>
                       <w:p>
                         <w:pPr>
                           <w:pStyle w:val="NormalWeb"/>
@@ -6090,13 +5853,13 @@
                     </pic:cNvPicPr>
                   </pic:nvPicPr>
                   <pic:blipFill>
-                    <a:blip r:embed="rId29" cstate="print">
+                    <a:blip r:embed="rId32" cstate="print">
                       <a:extLst>
                         <a:ext uri="{28A0092B-C50C-407E-A947-70E740481C1C}">
                           <a14:useLocalDpi xmlns:a14="http://schemas.microsoft.com/office/drawing/2010/main" val="0"/>
                         </a:ext>
                         <a:ext uri="{96DAC541-7B7A-43D3-8B79-37D633B846F1}">
-                          <asvg:svgBlip xmlns:asvg="http://schemas.microsoft.com/office/drawing/2016/SVG/main" r:embed="rId30"/>
+                          <asvg:svgBlip xmlns:asvg="http://schemas.microsoft.com/office/drawing/2016/SVG/main" r:embed="rId33"/>
                         </a:ext>
                       </a:extLst>
                     </a:blip>
@@ -6186,7 +5949,7 @@
                               <w:jc w:val="both"/>
                             </w:pPr>
                             <w:r>
-                              <w:t xml:space="preserve">Project Manager </w:t>
+                              <w:t>Full stack Developer</w:t>
                             </w:r>
                           </w:p>
                           <w:p>
@@ -6200,7 +5963,7 @@
                               <w:jc w:val="both"/>
                             </w:pPr>
                             <w:r>
-                              <w:t>Business Analyst</w:t>
+                              <w:t xml:space="preserve">Project Manager </w:t>
                             </w:r>
                           </w:p>
                           <w:p>
@@ -6214,7 +5977,7 @@
                               <w:jc w:val="both"/>
                             </w:pPr>
                             <w:r>
-                              <w:t>Data Analyst</w:t>
+                              <w:t>Business Analyst</w:t>
                             </w:r>
                           </w:p>
                           <w:p>
@@ -6228,7 +5991,7 @@
                               <w:jc w:val="both"/>
                             </w:pPr>
                             <w:r>
-                              <w:t>Full stack Developer</w:t>
+                              <w:t>Data Analyst</w:t>
                             </w:r>
                           </w:p>
                           <w:p>
@@ -6242,7 +6005,7 @@
                               <w:jc w:val="both"/>
                             </w:pPr>
                             <w:r>
-                              <w:t xml:space="preserve">TaxPPh21 Employee </w:t>
+                              <w:t>HRIS System Consultant</w:t>
                             </w:r>
                           </w:p>
                           <w:p>
@@ -6256,7 +6019,7 @@
                               <w:jc w:val="both"/>
                             </w:pPr>
                             <w:r>
-                              <w:t>HRIS System Consultant</w:t>
+                              <w:t xml:space="preserve">TaxPPh21 Employee </w:t>
                             </w:r>
                           </w:p>
                           <w:p>
@@ -6294,7 +6057,13 @@
                               <w:jc w:val="both"/>
                             </w:pPr>
                             <w:r>
-                              <w:t>MS Excel - Expert</w:t>
+                              <w:t>Golang -</w:t>
+                            </w:r>
+                            <w:r>
+                              <w:t xml:space="preserve"> </w:t>
+                            </w:r>
+                            <w:r>
+                              <w:t>Advanced</w:t>
                             </w:r>
                           </w:p>
                           <w:p>
@@ -6308,7 +6077,67 @@
                               <w:jc w:val="both"/>
                             </w:pPr>
                             <w:r>
-                              <w:t>DB MS SQL, PostgreSQL - Advanced</w:t>
+                              <w:t xml:space="preserve">React typescript – </w:t>
+                            </w:r>
+                            <w:r>
+                              <w:t>Intermediate</w:t>
+                            </w:r>
+                          </w:p>
+                          <w:p>
+                            <w:pPr>
+                              <w:pStyle w:val="ListParagraph"/>
+                              <w:numPr>
+                                <w:ilvl w:val="0"/>
+                                <w:numId w:val="3"/>
+                              </w:numPr>
+                              <w:ind w:left="450"/>
+                              <w:jc w:val="both"/>
+                            </w:pPr>
+                            <w:r>
+                              <w:t>Vue JS</w:t>
+                            </w:r>
+                            <w:r>
+                              <w:t xml:space="preserve"> -</w:t>
+                            </w:r>
+                            <w:r>
+                              <w:t xml:space="preserve"> </w:t>
+                            </w:r>
+                            <w:r>
+                              <w:t>Intermediate</w:t>
+                            </w:r>
+                          </w:p>
+                          <w:p>
+                            <w:pPr>
+                              <w:pStyle w:val="ListParagraph"/>
+                              <w:numPr>
+                                <w:ilvl w:val="0"/>
+                                <w:numId w:val="3"/>
+                              </w:numPr>
+                              <w:ind w:left="450"/>
+                              <w:jc w:val="both"/>
+                            </w:pPr>
+                            <w:r>
+                              <w:t xml:space="preserve">DB MS SQL, PostgreSQL </w:t>
+                            </w:r>
+                            <w:r>
+                              <w:t xml:space="preserve">MongoDB </w:t>
+                            </w:r>
+                            <w:r>
+                              <w:t>- Advanced</w:t>
+                            </w:r>
+                          </w:p>
+                          <w:p>
+                            <w:pPr>
+                              <w:pStyle w:val="ListParagraph"/>
+                              <w:numPr>
+                                <w:ilvl w:val="0"/>
+                                <w:numId w:val="3"/>
+                              </w:numPr>
+                              <w:ind w:left="450"/>
+                              <w:jc w:val="both"/>
+                            </w:pPr>
+                            <w:r>
+                              <w:t>Java with Spring - Intermediate</w:t>
                             </w:r>
                           </w:p>
                           <w:p>
@@ -6329,82 +6158,6 @@
                             <w:r>
                               <w:t xml:space="preserve"> with Express - Advanced</w:t>
                             </w:r>
-                          </w:p>
-                          <w:p>
-                            <w:pPr>
-                              <w:pStyle w:val="ListParagraph"/>
-                              <w:numPr>
-                                <w:ilvl w:val="0"/>
-                                <w:numId w:val="3"/>
-                              </w:numPr>
-                              <w:ind w:left="450"/>
-                              <w:jc w:val="both"/>
-                            </w:pPr>
-                            <w:proofErr w:type="spellStart"/>
-                            <w:r>
-                              <w:t>VueJS</w:t>
-                            </w:r>
-                            <w:proofErr w:type="spellEnd"/>
-                            <w:r>
-                              <w:t xml:space="preserve"> - Advanced</w:t>
-                            </w:r>
-                          </w:p>
-                          <w:p>
-                            <w:pPr>
-                              <w:pStyle w:val="ListParagraph"/>
-                              <w:numPr>
-                                <w:ilvl w:val="0"/>
-                                <w:numId w:val="3"/>
-                              </w:numPr>
-                              <w:ind w:left="450"/>
-                              <w:jc w:val="both"/>
-                            </w:pPr>
-                            <w:proofErr w:type="spellStart"/>
-                            <w:r>
-                              <w:t>ReactJs</w:t>
-                            </w:r>
-                            <w:proofErr w:type="spellEnd"/>
-                            <w:r>
-                              <w:t xml:space="preserve"> - Intermediate</w:t>
-                            </w:r>
-                          </w:p>
-                          <w:p>
-                            <w:pPr>
-                              <w:pStyle w:val="ListParagraph"/>
-                              <w:numPr>
-                                <w:ilvl w:val="0"/>
-                                <w:numId w:val="3"/>
-                              </w:numPr>
-                              <w:ind w:left="450"/>
-                              <w:jc w:val="both"/>
-                            </w:pPr>
-                            <w:r>
-                              <w:t>PHP with CI - Intermediate</w:t>
-                            </w:r>
-                          </w:p>
-                          <w:p>
-                            <w:pPr>
-                              <w:pStyle w:val="ListParagraph"/>
-                              <w:numPr>
-                                <w:ilvl w:val="0"/>
-                                <w:numId w:val="3"/>
-                              </w:numPr>
-                              <w:ind w:left="450"/>
-                              <w:jc w:val="both"/>
-                            </w:pPr>
-                            <w:r>
-                              <w:t>Java with Spring - Intermediate</w:t>
-                            </w:r>
-                          </w:p>
-                          <w:p>
-                            <w:pPr>
-                              <w:pStyle w:val="ListParagraph"/>
-                              <w:tabs>
-                                <w:tab w:val="right" w:pos="3600"/>
-                              </w:tabs>
-                              <w:ind w:left="450"/>
-                              <w:jc w:val="both"/>
-                            </w:pPr>
                           </w:p>
                           <w:p>
                             <w:pPr>
@@ -6434,7 +6187,7 @@
           </mc:Choice>
           <mc:Fallback>
             <w:pict>
-              <v:shape w14:anchorId="2C536EAB" id="_x0000_s1054" type="#_x0000_t202" style="position:absolute;margin-left:-22.55pt;margin-top:164.3pt;width:196.8pt;height:243.1pt;z-index:251710464;visibility:visible;mso-wrap-style:square;mso-wrap-distance-left:9pt;mso-wrap-distance-top:0;mso-wrap-distance-right:9pt;mso-wrap-distance-bottom:0;mso-position-horizontal:absolute;mso-position-horizontal-relative:text;mso-position-vertical:absolute;mso-position-vertical-relative:text;v-text-anchor:top" o:gfxdata="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" stroked="f">
+              <v:shape w14:anchorId="2C536EAB" id="_x0000_s1054" type="#_x0000_t202" style="position:absolute;margin-left:-22.55pt;margin-top:164.3pt;width:196.8pt;height:243.1pt;z-index:251710464;visibility:visible;mso-wrap-style:square;mso-wrap-distance-left:9pt;mso-wrap-distance-top:0;mso-wrap-distance-right:9pt;mso-wrap-distance-bottom:0;mso-position-horizontal:absolute;mso-position-horizontal-relative:text;mso-position-vertical:absolute;mso-position-vertical-relative:text;v-text-anchor:top" o:gfxdata="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" stroked="f">
                 <v:textbox>
                   <w:txbxContent>
                     <w:p>
@@ -6448,7 +6201,7 @@
                         <w:jc w:val="both"/>
                       </w:pPr>
                       <w:r>
-                        <w:t xml:space="preserve">Project Manager </w:t>
+                        <w:t>Full stack Developer</w:t>
                       </w:r>
                     </w:p>
                     <w:p>
@@ -6462,7 +6215,7 @@
                         <w:jc w:val="both"/>
                       </w:pPr>
                       <w:r>
-                        <w:t>Business Analyst</w:t>
+                        <w:t xml:space="preserve">Project Manager </w:t>
                       </w:r>
                     </w:p>
                     <w:p>
@@ -6476,7 +6229,7 @@
                         <w:jc w:val="both"/>
                       </w:pPr>
                       <w:r>
-                        <w:t>Data Analyst</w:t>
+                        <w:t>Business Analyst</w:t>
                       </w:r>
                     </w:p>
                     <w:p>
@@ -6490,7 +6243,7 @@
                         <w:jc w:val="both"/>
                       </w:pPr>
                       <w:r>
-                        <w:t>Full stack Developer</w:t>
+                        <w:t>Data Analyst</w:t>
                       </w:r>
                     </w:p>
                     <w:p>
@@ -6504,7 +6257,7 @@
                         <w:jc w:val="both"/>
                       </w:pPr>
                       <w:r>
-                        <w:t xml:space="preserve">TaxPPh21 Employee </w:t>
+                        <w:t>HRIS System Consultant</w:t>
                       </w:r>
                     </w:p>
                     <w:p>
@@ -6518,7 +6271,7 @@
                         <w:jc w:val="both"/>
                       </w:pPr>
                       <w:r>
-                        <w:t>HRIS System Consultant</w:t>
+                        <w:t xml:space="preserve">TaxPPh21 Employee </w:t>
                       </w:r>
                     </w:p>
                     <w:p>
@@ -6539,11 +6292,9 @@
                       <w:pPr>
                         <w:jc w:val="both"/>
                       </w:pPr>
-                      <w:proofErr w:type="gramStart"/>
                       <w:r>
                         <w:t>Program :</w:t>
                       </w:r>
-                      <w:proofErr w:type="gramEnd"/>
                     </w:p>
                     <w:p>
                       <w:pPr>
@@ -6556,7 +6307,13 @@
                         <w:jc w:val="both"/>
                       </w:pPr>
                       <w:r>
-                        <w:t>MS Excel - Expert</w:t>
+                        <w:t>Golang -</w:t>
+                      </w:r>
+                      <w:r>
+                        <w:t xml:space="preserve"> </w:t>
+                      </w:r>
+                      <w:r>
+                        <w:t>Advanced</w:t>
                       </w:r>
                     </w:p>
                     <w:p>
@@ -6570,7 +6327,10 @@
                         <w:jc w:val="both"/>
                       </w:pPr>
                       <w:r>
-                        <w:t>DB MS SQL, PostgreSQL - Advanced</w:t>
+                        <w:t xml:space="preserve">React typescript – </w:t>
+                      </w:r>
+                      <w:r>
+                        <w:t>Intermediate</w:t>
                       </w:r>
                     </w:p>
                     <w:p>
@@ -6583,13 +6343,17 @@
                         <w:ind w:left="450"/>
                         <w:jc w:val="both"/>
                       </w:pPr>
-                      <w:proofErr w:type="spellStart"/>
-                      <w:r>
-                        <w:t>NodeJs</w:t>
-                      </w:r>
-                      <w:proofErr w:type="spellEnd"/>
-                      <w:r>
-                        <w:t xml:space="preserve"> with Express - Advanced</w:t>
+                      <w:r>
+                        <w:t>Vue JS</w:t>
+                      </w:r>
+                      <w:r>
+                        <w:t xml:space="preserve"> -</w:t>
+                      </w:r>
+                      <w:r>
+                        <w:t xml:space="preserve"> </w:t>
+                      </w:r>
+                      <w:r>
+                        <w:t>Intermediate</w:t>
                       </w:r>
                     </w:p>
                     <w:p>
@@ -6602,13 +6366,14 @@
                         <w:ind w:left="450"/>
                         <w:jc w:val="both"/>
                       </w:pPr>
-                      <w:proofErr w:type="spellStart"/>
-                      <w:r>
-                        <w:t>VueJS</w:t>
-                      </w:r>
-                      <w:proofErr w:type="spellEnd"/>
-                      <w:r>
-                        <w:t xml:space="preserve"> - Advanced</w:t>
+                      <w:r>
+                        <w:t xml:space="preserve">DB MS SQL, PostgreSQL </w:t>
+                      </w:r>
+                      <w:r>
+                        <w:t xml:space="preserve">MongoDB </w:t>
+                      </w:r>
+                      <w:r>
+                        <w:t>- Advanced</w:t>
                       </w:r>
                     </w:p>
                     <w:p>
@@ -6621,13 +6386,8 @@
                         <w:ind w:left="450"/>
                         <w:jc w:val="both"/>
                       </w:pPr>
-                      <w:proofErr w:type="spellStart"/>
-                      <w:r>
-                        <w:t>ReactJs</w:t>
-                      </w:r>
-                      <w:proofErr w:type="spellEnd"/>
-                      <w:r>
-                        <w:t xml:space="preserve"> - Intermediate</w:t>
+                      <w:r>
+                        <w:t>Java with Spring - Intermediate</w:t>
                       </w:r>
                     </w:p>
                     <w:p>
@@ -6641,32 +6401,8 @@
                         <w:jc w:val="both"/>
                       </w:pPr>
                       <w:r>
-                        <w:t>PHP with CI - Intermediate</w:t>
-                      </w:r>
-                    </w:p>
-                    <w:p>
-                      <w:pPr>
-                        <w:pStyle w:val="ListParagraph"/>
-                        <w:numPr>
-                          <w:ilvl w:val="0"/>
-                          <w:numId w:val="3"/>
-                        </w:numPr>
-                        <w:ind w:left="450"/>
-                        <w:jc w:val="both"/>
-                      </w:pPr>
-                      <w:r>
-                        <w:t>Java with Spring - Intermediate</w:t>
-                      </w:r>
-                    </w:p>
-                    <w:p>
-                      <w:pPr>
-                        <w:pStyle w:val="ListParagraph"/>
-                        <w:tabs>
-                          <w:tab w:val="right" w:pos="3600"/>
-                        </w:tabs>
-                        <w:ind w:left="450"/>
-                        <w:jc w:val="both"/>
-                      </w:pPr>
+                        <w:t>NodeJs with Express - Advanced</w:t>
+                      </w:r>
                     </w:p>
                     <w:p>
                       <w:pPr>
@@ -6777,7 +6513,7 @@
                               <w:tab/>
                               <w:t xml:space="preserve">: </w:t>
                             </w:r>
-                            <w:hyperlink r:id="rId31" w:history="1">
+                            <w:hyperlink r:id="rId34" w:history="1">
                               <w:r>
                                 <w:rPr>
                                   <w:rStyle w:val="Hyperlink"/>
@@ -6829,8 +6565,6 @@
                             </w:r>
                             <w:r>
                               <w:tab/>
-                            </w:r>
-                            <w:r>
                               <w:t>: Personnel Modul, Payroll Modul, Tax Pph21 Calculation</w:t>
                             </w:r>
                           </w:p>
@@ -6980,7 +6714,7 @@
                         <w:tab/>
                         <w:t xml:space="preserve">: </w:t>
                       </w:r>
-                      <w:hyperlink r:id="rId32" w:history="1">
+                      <w:hyperlink r:id="rId35" w:history="1">
                         <w:r>
                           <w:rPr>
                             <w:rStyle w:val="Hyperlink"/>
@@ -7360,13 +7094,13 @@
                     <pic:cNvPicPr/>
                   </pic:nvPicPr>
                   <pic:blipFill>
-                    <a:blip r:embed="rId33">
+                    <a:blip r:embed="rId36">
                       <a:extLst>
                         <a:ext uri="{28A0092B-C50C-407E-A947-70E740481C1C}">
                           <a14:useLocalDpi xmlns:a14="http://schemas.microsoft.com/office/drawing/2010/main" val="0"/>
                         </a:ext>
                         <a:ext uri="{96DAC541-7B7A-43D3-8B79-37D633B846F1}">
-                          <asvg:svgBlip xmlns:asvg="http://schemas.microsoft.com/office/drawing/2016/SVG/main" r:embed="rId34"/>
+                          <asvg:svgBlip xmlns:asvg="http://schemas.microsoft.com/office/drawing/2016/SVG/main" r:embed="rId37"/>
                         </a:ext>
                       </a:extLst>
                     </a:blip>
@@ -7962,7 +7696,7 @@
                     <pic:cNvPicPr/>
                   </pic:nvPicPr>
                   <pic:blipFill>
-                    <a:blip r:embed="rId35"/>
+                    <a:blip r:embed="rId38"/>
                     <a:stretch>
                       <a:fillRect/>
                     </a:stretch>
@@ -8029,7 +7763,7 @@
                     <pic:cNvPicPr/>
                   </pic:nvPicPr>
                   <pic:blipFill>
-                    <a:blip r:embed="rId36"/>
+                    <a:blip r:embed="rId39"/>
                     <a:stretch>
                       <a:fillRect/>
                     </a:stretch>
@@ -8090,7 +7824,7 @@
                     <pic:cNvPicPr/>
                   </pic:nvPicPr>
                   <pic:blipFill>
-                    <a:blip r:embed="rId37"/>
+                    <a:blip r:embed="rId40"/>
                     <a:stretch>
                       <a:fillRect/>
                     </a:stretch>
@@ -8122,10 +7856,10 @@
 </file>
 
 <file path=word/numbering.xml><?xml version="1.0" encoding="utf-8"?>
-<w:numbering xmlns:wpc="http://schemas.microsoft.com/office/word/2010/wordprocessingCanvas" xmlns:cx="http://schemas.microsoft.com/office/drawing/2014/chartex" xmlns:cx1="http://schemas.microsoft.com/office/drawing/2015/9/8/chartex" xmlns:cx2="http://schemas.microsoft.com/office/drawing/2015/10/21/chartex" xmlns:cx3="http://schemas.microsoft.com/office/drawing/2016/5/9/chartex" xmlns:cx4="http://schemas.microsoft.com/office/drawing/2016/5/10/chartex" xmlns:cx5="http://schemas.microsoft.com/office/drawing/2016/5/11/chartex" xmlns:cx6="http://schemas.microsoft.com/office/drawing/2016/5/12/chartex" xmlns:cx7="http://schemas.microsoft.com/office/drawing/2016/5/13/chartex" xmlns:cx8="http://schemas.microsoft.com/office/drawing/2016/5/14/chartex" xmlns:mc="http://schemas.openxmlformats.org/markup-compatibility/2006" xmlns:aink="http://schemas.microsoft.com/office/drawing/2016/ink" xmlns:am3d="http://schemas.microsoft.com/office/drawing/2017/model3d" xmlns:o="urn:schemas-microsoft-com:office:office" xmlns:r="http://schemas.openxmlformats.org/officeDocument/2006/relationships" xmlns:m="http://schemas.openxmlformats.org/officeDocument/2006/math" xmlns:v="urn:schemas-microsoft-com:vml" xmlns:wp14="http://schemas.microsoft.com/office/word/2010/wordprocessingDrawing" xmlns:wp="http://schemas.openxmlformats.org/drawingml/2006/wordprocessingDrawing" xmlns:w10="urn:schemas-microsoft-com:office:word" xmlns:w="http://schemas.openxmlformats.org/wordprocessingml/2006/main" xmlns:w14="http://schemas.microsoft.com/office/word/2010/wordml" xmlns:w15="http://schemas.microsoft.com/office/word/2012/wordml" xmlns:w16cex="http://schemas.microsoft.com/office/word/2018/wordml/cex" xmlns:w16cid="http://schemas.microsoft.com/office/word/2016/wordml/cid" xmlns:w16="http://schemas.microsoft.com/office/word/2018/wordml" xmlns:w16se="http://schemas.microsoft.com/office/word/2015/wordml/symex" xmlns:wpg="http://schemas.microsoft.com/office/word/2010/wordprocessingGroup" xmlns:wpi="http://schemas.microsoft.com/office/word/2010/wordprocessingInk" xmlns:wne="http://schemas.microsoft.com/office/word/2006/wordml" xmlns:wps="http://schemas.microsoft.com/office/word/2010/wordprocessingShape" mc:Ignorable="w14 w15 w16se w16cid w16 w16cex wp14">
+<w:numbering xmlns:wpc="http://schemas.microsoft.com/office/word/2010/wordprocessingCanvas" xmlns:cx="http://schemas.microsoft.com/office/drawing/2014/chartex" xmlns:cx1="http://schemas.microsoft.com/office/drawing/2015/9/8/chartex" xmlns:cx2="http://schemas.microsoft.com/office/drawing/2015/10/21/chartex" xmlns:cx3="http://schemas.microsoft.com/office/drawing/2016/5/9/chartex" xmlns:cx4="http://schemas.microsoft.com/office/drawing/2016/5/10/chartex" xmlns:cx5="http://schemas.microsoft.com/office/drawing/2016/5/11/chartex" xmlns:cx6="http://schemas.microsoft.com/office/drawing/2016/5/12/chartex" xmlns:cx7="http://schemas.microsoft.com/office/drawing/2016/5/13/chartex" xmlns:cx8="http://schemas.microsoft.com/office/drawing/2016/5/14/chartex" xmlns:mc="http://schemas.openxmlformats.org/markup-compatibility/2006" xmlns:aink="http://schemas.microsoft.com/office/drawing/2016/ink" xmlns:am3d="http://schemas.microsoft.com/office/drawing/2017/model3d" xmlns:o="urn:schemas-microsoft-com:office:office" xmlns:oel="http://schemas.microsoft.com/office/2019/extlst" xmlns:r="http://schemas.openxmlformats.org/officeDocument/2006/relationships" xmlns:m="http://schemas.openxmlformats.org/officeDocument/2006/math" xmlns:v="urn:schemas-microsoft-com:vml" xmlns:wp14="http://schemas.microsoft.com/office/word/2010/wordprocessingDrawing" xmlns:wp="http://schemas.openxmlformats.org/drawingml/2006/wordprocessingDrawing" xmlns:w10="urn:schemas-microsoft-com:office:word" xmlns:w="http://schemas.openxmlformats.org/wordprocessingml/2006/main" xmlns:w14="http://schemas.microsoft.com/office/word/2010/wordml" xmlns:w15="http://schemas.microsoft.com/office/word/2012/wordml" xmlns:w16cex="http://schemas.microsoft.com/office/word/2018/wordml/cex" xmlns:w16cid="http://schemas.microsoft.com/office/word/2016/wordml/cid" xmlns:w16="http://schemas.microsoft.com/office/word/2018/wordml" xmlns:w16du="http://schemas.microsoft.com/office/word/2023/wordml/word16du" xmlns:w16sdtdh="http://schemas.microsoft.com/office/word/2020/wordml/sdtdatahash" xmlns:w16se="http://schemas.microsoft.com/office/word/2015/wordml/symex" xmlns:wpg="http://schemas.microsoft.com/office/word/2010/wordprocessingGroup" xmlns:wpi="http://schemas.microsoft.com/office/word/2010/wordprocessingInk" xmlns:wne="http://schemas.microsoft.com/office/word/2006/wordml" xmlns:wps="http://schemas.microsoft.com/office/word/2010/wordprocessingShape" mc:Ignorable="w14 w15 w16se w16cid w16 w16cex w16sdtdh w16du wp14">
   <w:numPicBullet w:numPicBulletId="0">
     <w:pict>
-      <v:shapetype id="_x0000_t75" coordsize="21600,21600" o:spt="75" o:preferrelative="t" path="m@4@5l@4@11@9@11@9@5xe" filled="f" stroked="f">
+      <v:shapetype w14:anchorId="7C9AF8D7" id="_x0000_t75" coordsize="21600,21600" o:spt="75" o:preferrelative="t" path="m@4@5l@4@11@9@11@9@5xe" filled="f" stroked="f">
         <v:stroke joinstyle="miter"/>
         <v:formulas>
           <v:f eqn="if lineDrawn pixelLineWidth 0"/>
@@ -8144,28 +7878,28 @@
         <v:path o:extrusionok="f" gradientshapeok="t" o:connecttype="rect"/>
         <o:lock v:ext="edit" aspectratio="t"/>
       </v:shapetype>
-      <v:shape id="_x0000_i1375" type="#_x0000_t75" alt="Email" style="width:8.25pt;height:8.25pt;visibility:visible" o:gfxdata="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" o:bullet="t">
+      <v:shape id="_x0000_i1050" type="#_x0000_t75" alt="Email" style="width:8.4pt;height:8.4pt;visibility:visible" o:gfxdata="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" o:bullet="t">
         <v:imagedata r:id="rId1" o:title="" cropbottom="-1515f" cropright="-1515f"/>
       </v:shape>
     </w:pict>
   </w:numPicBullet>
   <w:numPicBullet w:numPicBulletId="1">
     <w:pict>
-      <v:shape id="_x0000_i1376" type="#_x0000_t75" alt="Email" style="width:1in;height:1in;visibility:visible;mso-wrap-style:square" o:bullet="t">
+      <v:shape id="_x0000_i1051" type="#_x0000_t75" alt="Email" style="width:1in;height:1in;visibility:visible;mso-wrap-style:square" o:bullet="t">
         <v:imagedata r:id="rId2" o:title="Email"/>
       </v:shape>
     </w:pict>
   </w:numPicBullet>
   <w:numPicBullet w:numPicBulletId="2">
     <w:pict>
-      <v:shape id="_x0000_i1377" type="#_x0000_t75" alt="Receiver" style="width:11.25pt;height:11.25pt;visibility:visible" o:gfxdata="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" o:bullet="t">
+      <v:shape id="_x0000_i1052" type="#_x0000_t75" alt="Receiver" style="width:11.4pt;height:11.4pt;visibility:visible" o:gfxdata="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" o:bullet="t">
         <v:imagedata r:id="rId3" o:title=""/>
       </v:shape>
     </w:pict>
   </w:numPicBullet>
   <w:numPicBullet w:numPicBulletId="3">
     <w:pict>
-      <v:shape w14:anchorId="0E6DDD30" id="_x0000_i1378" type="#_x0000_t75" alt="Home" style="width:11.25pt;height:11.25pt;visibility:visible" o:gfxdata="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" o:bullet="t">
+      <v:shape id="_x0000_i1053" type="#_x0000_t75" alt="Home" style="width:11.4pt;height:11.4pt;visibility:visible" o:gfxdata="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" o:bullet="t">
         <v:imagedata r:id="rId4" o:title=""/>
       </v:shape>
     </w:pict>
@@ -9534,47 +9268,47 @@
       </w:pPr>
     </w:lvl>
   </w:abstractNum>
-  <w:num w:numId="1">
+  <w:num w:numId="1" w16cid:durableId="1854999979">
     <w:abstractNumId w:val="8"/>
   </w:num>
-  <w:num w:numId="2">
+  <w:num w:numId="2" w16cid:durableId="427580349">
     <w:abstractNumId w:val="4"/>
   </w:num>
-  <w:num w:numId="3">
+  <w:num w:numId="3" w16cid:durableId="1543984271">
     <w:abstractNumId w:val="2"/>
   </w:num>
-  <w:num w:numId="4">
+  <w:num w:numId="4" w16cid:durableId="1346320641">
     <w:abstractNumId w:val="5"/>
   </w:num>
-  <w:num w:numId="5">
+  <w:num w:numId="5" w16cid:durableId="1251310298">
     <w:abstractNumId w:val="0"/>
   </w:num>
-  <w:num w:numId="6">
+  <w:num w:numId="6" w16cid:durableId="282150890">
     <w:abstractNumId w:val="3"/>
   </w:num>
-  <w:num w:numId="7">
+  <w:num w:numId="7" w16cid:durableId="780106776">
     <w:abstractNumId w:val="10"/>
   </w:num>
-  <w:num w:numId="8">
+  <w:num w:numId="8" w16cid:durableId="980312269">
     <w:abstractNumId w:val="7"/>
   </w:num>
-  <w:num w:numId="9">
+  <w:num w:numId="9" w16cid:durableId="538007096">
     <w:abstractNumId w:val="9"/>
   </w:num>
-  <w:num w:numId="10">
+  <w:num w:numId="10" w16cid:durableId="9837744">
     <w:abstractNumId w:val="11"/>
   </w:num>
-  <w:num w:numId="11">
+  <w:num w:numId="11" w16cid:durableId="1576012589">
     <w:abstractNumId w:val="1"/>
   </w:num>
-  <w:num w:numId="12">
+  <w:num w:numId="12" w16cid:durableId="179200256">
     <w:abstractNumId w:val="6"/>
   </w:num>
 </w:numbering>
 </file>
 
 <file path=word/styles.xml><?xml version="1.0" encoding="utf-8"?>
-<w:styles xmlns:mc="http://schemas.openxmlformats.org/markup-compatibility/2006" xmlns:r="http://schemas.openxmlformats.org/officeDocument/2006/relationships" xmlns:w="http://schemas.openxmlformats.org/wordprocessingml/2006/main" xmlns:w14="http://schemas.microsoft.com/office/word/2010/wordml" xmlns:w15="http://schemas.microsoft.com/office/word/2012/wordml" xmlns:w16cex="http://schemas.microsoft.com/office/word/2018/wordml/cex" xmlns:w16cid="http://schemas.microsoft.com/office/word/2016/wordml/cid" xmlns:w16="http://schemas.microsoft.com/office/word/2018/wordml" xmlns:w16se="http://schemas.microsoft.com/office/word/2015/wordml/symex" mc:Ignorable="w14 w15 w16se w16cid w16 w16cex">
+<w:styles xmlns:mc="http://schemas.openxmlformats.org/markup-compatibility/2006" xmlns:r="http://schemas.openxmlformats.org/officeDocument/2006/relationships" xmlns:w="http://schemas.openxmlformats.org/wordprocessingml/2006/main" xmlns:w14="http://schemas.microsoft.com/office/word/2010/wordml" xmlns:w15="http://schemas.microsoft.com/office/word/2012/wordml" xmlns:w16cex="http://schemas.microsoft.com/office/word/2018/wordml/cex" xmlns:w16cid="http://schemas.microsoft.com/office/word/2016/wordml/cid" xmlns:w16="http://schemas.microsoft.com/office/word/2018/wordml" xmlns:w16du="http://schemas.microsoft.com/office/word/2023/wordml/word16du" xmlns:w16sdtdh="http://schemas.microsoft.com/office/word/2020/wordml/sdtdatahash" xmlns:w16se="http://schemas.microsoft.com/office/word/2015/wordml/symex" mc:Ignorable="w14 w15 w16se w16cid w16 w16cex w16sdtdh w16du">
   <w:docDefaults>
     <w:rPrDefault>
       <w:rPr>

</xml_diff>